<commit_message>
all docs for draft manuscript, plus added table of expressed miRNAs based on most common isoMir
</commit_message>
<xml_diff>
--- a/turkey_miRNAs.docx
+++ b/turkey_miRNAs.docx
@@ -14,12 +14,37 @@
         </w:rPr>
         <w:t>Deep Sequencing of Micro-RNAs From the Domestic Turkey (</w:t>
       </w:r>
+      <w:proofErr w:type="spellStart"/>
       <w:r>
         <w:rPr>
           <w:rFonts w:ascii="Arial" w:hAnsi="Arial" w:cs="Arial"/>
           <w:i/>
         </w:rPr>
-        <w:t>Meleagris gallopavo)</w:t>
+        <w:t>Meleagris</w:t>
+      </w:r>
+      <w:proofErr w:type="spellEnd"/>
+      <w:r>
+        <w:rPr>
+          <w:rFonts w:ascii="Arial" w:hAnsi="Arial" w:cs="Arial"/>
+          <w:i/>
+        </w:rPr>
+        <w:t xml:space="preserve"> </w:t>
+      </w:r>
+      <w:proofErr w:type="spellStart"/>
+      <w:r>
+        <w:rPr>
+          <w:rFonts w:ascii="Arial" w:hAnsi="Arial" w:cs="Arial"/>
+          <w:i/>
+        </w:rPr>
+        <w:t>gallopavo</w:t>
+      </w:r>
+      <w:proofErr w:type="spellEnd"/>
+      <w:r>
+        <w:rPr>
+          <w:rFonts w:ascii="Arial" w:hAnsi="Arial" w:cs="Arial"/>
+          <w:i/>
+        </w:rPr>
+        <w:t>)</w:t>
       </w:r>
       <w:r>
         <w:rPr>
@@ -167,15 +192,30 @@
     </w:p>
     <w:p>
       <w:pPr>
-        <w:rPr>
-          <w:rFonts w:ascii="Arial" w:hAnsi="Arial" w:cs="Arial"/>
-        </w:rPr>
-      </w:pPr>
-      <w:r>
-        <w:rPr>
-          <w:rFonts w:ascii="Arial" w:hAnsi="Arial" w:cs="Arial"/>
-        </w:rPr>
-        <w:t>Micro-RNAs (miRNAs) are 2</w:t>
+        <w:divId w:val="2024477036"/>
+        <w:rPr>
+          <w:rFonts w:ascii="Arial" w:hAnsi="Arial" w:cs="Arial"/>
+        </w:rPr>
+      </w:pPr>
+      <w:r>
+        <w:rPr>
+          <w:rFonts w:ascii="Arial" w:hAnsi="Arial" w:cs="Arial"/>
+        </w:rPr>
+        <w:t>Micro-RNAs (</w:t>
+      </w:r>
+      <w:proofErr w:type="spellStart"/>
+      <w:r>
+        <w:rPr>
+          <w:rFonts w:ascii="Arial" w:hAnsi="Arial" w:cs="Arial"/>
+        </w:rPr>
+        <w:t>miRNAs</w:t>
+      </w:r>
+      <w:proofErr w:type="spellEnd"/>
+      <w:r>
+        <w:rPr>
+          <w:rFonts w:ascii="Arial" w:hAnsi="Arial" w:cs="Arial"/>
+        </w:rPr>
+        <w:t>) are 2</w:t>
       </w:r>
       <w:r>
         <w:rPr>
@@ -243,8 +283,6 @@
         </w:rPr>
         <w:t xml:space="preserve"> both</w:t>
       </w:r>
-      <w:bookmarkStart w:id="0" w:name="_GoBack"/>
-      <w:bookmarkEnd w:id="0"/>
       <w:r>
         <w:rPr>
           <w:rFonts w:ascii="Arial" w:hAnsi="Arial" w:cs="Arial"/>
@@ -267,13 +305,313 @@
         <w:rPr>
           <w:rFonts w:ascii="Arial" w:hAnsi="Arial" w:cs="Arial"/>
         </w:rPr>
-        <w:t xml:space="preserve"> Mature miRNAs are 22-24 nucleotides long and are excised from longer stem-loop sequences. Within the mature miRNA sequence, a shorter “seed” sequence ~7nt in length regulates gene expression by binding to the 3’UTR of a target transcript. A single miRNA can target many transcripts, so one might expect strong conservation for their sequences to stay the same. </w:t>
-      </w:r>
-      <w:r>
-        <w:rPr>
-          <w:rFonts w:ascii="Arial" w:hAnsi="Arial" w:cs="Arial"/>
-        </w:rPr>
-        <w:t>MiRNAs can be predicted in novel genomes by comparative analysis with well-studied genomes or by computational prediction; eg by looking at the folding of RNA hairpins</w:t>
+        <w:t xml:space="preserve"> Mature </w:t>
+      </w:r>
+      <w:proofErr w:type="spellStart"/>
+      <w:r>
+        <w:rPr>
+          <w:rFonts w:ascii="Arial" w:hAnsi="Arial" w:cs="Arial"/>
+        </w:rPr>
+        <w:t>miRNAs</w:t>
+      </w:r>
+      <w:proofErr w:type="spellEnd"/>
+      <w:r>
+        <w:rPr>
+          <w:rFonts w:ascii="Arial" w:hAnsi="Arial" w:cs="Arial"/>
+        </w:rPr>
+        <w:t xml:space="preserve"> are 22-24 nucleotides long and are excised from longer stem-loop sequences. Within the mature </w:t>
+      </w:r>
+      <w:proofErr w:type="spellStart"/>
+      <w:r>
+        <w:rPr>
+          <w:rFonts w:ascii="Arial" w:hAnsi="Arial" w:cs="Arial"/>
+        </w:rPr>
+        <w:t>miRNA</w:t>
+      </w:r>
+      <w:proofErr w:type="spellEnd"/>
+      <w:r>
+        <w:rPr>
+          <w:rFonts w:ascii="Arial" w:hAnsi="Arial" w:cs="Arial"/>
+        </w:rPr>
+        <w:t xml:space="preserve"> sequence, a shorter “seed” sequence ~7nt in length regulates gene expression by binding to the 3’UTR of a target transcript. A single </w:t>
+      </w:r>
+      <w:proofErr w:type="spellStart"/>
+      <w:r>
+        <w:rPr>
+          <w:rFonts w:ascii="Arial" w:hAnsi="Arial" w:cs="Arial"/>
+        </w:rPr>
+        <w:t>miRNA</w:t>
+      </w:r>
+      <w:proofErr w:type="spellEnd"/>
+      <w:r>
+        <w:rPr>
+          <w:rFonts w:ascii="Arial" w:hAnsi="Arial" w:cs="Arial"/>
+        </w:rPr>
+        <w:t xml:space="preserve"> can target many transcripts, so one might expect </w:t>
+      </w:r>
+      <w:r>
+        <w:rPr>
+          <w:rFonts w:ascii="Arial" w:hAnsi="Arial" w:cs="Arial"/>
+        </w:rPr>
+        <w:t xml:space="preserve">that there is strong selection for their sequences to remain the same. This is indeed the case, with </w:t>
+      </w:r>
+      <w:proofErr w:type="spellStart"/>
+      <w:r>
+        <w:rPr>
+          <w:rFonts w:ascii="Arial" w:hAnsi="Arial" w:cs="Arial"/>
+        </w:rPr>
+        <w:t>miRNA</w:t>
+      </w:r>
+      <w:proofErr w:type="spellEnd"/>
+      <w:r>
+        <w:rPr>
+          <w:rFonts w:ascii="Arial" w:hAnsi="Arial" w:cs="Arial"/>
+        </w:rPr>
+        <w:t xml:space="preserve"> sequences</w:t>
+      </w:r>
+      <w:r>
+        <w:rPr>
+          <w:rFonts w:ascii="Arial" w:hAnsi="Arial" w:cs="Arial"/>
+        </w:rPr>
+        <w:t xml:space="preserve"> showing a high level of conservation across all </w:t>
+      </w:r>
+      <w:proofErr w:type="spellStart"/>
+      <w:r>
+        <w:rPr>
+          <w:rFonts w:ascii="Arial" w:hAnsi="Arial" w:cs="Arial"/>
+        </w:rPr>
+        <w:t>metazoa</w:t>
+      </w:r>
+      <w:proofErr w:type="spellEnd"/>
+      <w:r>
+        <w:rPr>
+          <w:rFonts w:ascii="Arial" w:hAnsi="Arial" w:cs="Arial"/>
+        </w:rPr>
+        <w:t xml:space="preserve">, suggesting that </w:t>
+      </w:r>
+      <w:proofErr w:type="spellStart"/>
+      <w:r>
+        <w:rPr>
+          <w:rFonts w:ascii="Arial" w:hAnsi="Arial" w:cs="Arial"/>
+        </w:rPr>
+        <w:t>miRNA</w:t>
+      </w:r>
+      <w:proofErr w:type="spellEnd"/>
+      <w:r>
+        <w:rPr>
+          <w:rFonts w:ascii="Arial" w:hAnsi="Arial" w:cs="Arial"/>
+        </w:rPr>
+        <w:t xml:space="preserve"> genes tend to be gained but not lost during evolution</w:t>
+      </w:r>
+      <w:r>
+        <w:rPr>
+          <w:rFonts w:ascii="Arial" w:hAnsi="Arial" w:cs="Arial"/>
+        </w:rPr>
+        <w:t xml:space="preserve"> </w:t>
+      </w:r>
+      <w:r>
+        <w:rPr>
+          <w:rFonts w:ascii="Arial" w:hAnsi="Arial" w:cs="Arial"/>
+        </w:rPr>
+        <w:fldChar w:fldCharType="begin" w:fldLock="1"/>
+      </w:r>
+      <w:r>
+        <w:rPr>
+          <w:rFonts w:ascii="Arial" w:hAnsi="Arial" w:cs="Arial"/>
+        </w:rPr>
+        <w:instrText>ADDIN CSL_CITATION { "citationItems" : [ { "id" : "ITEM-1", "itemData" : { "DOI" : "10.1111/j.1525-142X.2008.00302.x", "abstract" : "microRNAs (miRNAs) are approximately 22-nucleotide noncoding RNA regulatory genes that are key players in cellular differentiation and homeostasis. They might also play important roles in shaping metazoan macroevolution. Previous studies have shown that miRNAs are continuously being added to metazoan genomes through time, and, once integrated into gene regulatory networks, show only rare mutations within the primary sequence of the mature gene product and are only rarely secondarily lost. However, because the conclusions from these studies were largely based on phylogenetic conservation of miRNAs between model systems like Drosophila and the taxon of interest, it was unclear if these trends would describe most miRNAs in most metazoan taxa. Here, we describe the shared complement of miRNAs among 18 animal species using a combination of 454 sequencing of small RNA libraries with genomic searches. We show that the evolutionary trends elucidated from the model systems are generally true for all miRNA families and metazoan taxa explored: the continuous addition of miRNA families with only rare substitutions to the mature sequence, and only rare instances of secondary loss. Despite this conservation, we document evolutionary stable shifts to the determination of position 1 of the mature sequence, a phenomenon we call seed shifting, as well as the ability to post-transcriptionally edit the 5' end of the mature read, changing the identity of the seed sequence and possibly the repertoire of downstream targets. Finally, we describe a novel type of miRNA in demosponges that, although shows a different pre-miRNA structure, still shows remarkable conservation of the mature sequence in the two sponge species analyzed. We propose that miRNAs might be excellent phylogenetic markers, and suggest that the advent of morphological complexity might have its roots in miRNA innovation.", "author" : [ { "dropping-particle" : "", "family" : "Wheeler", "given" : "Benjamin M", "non-dropping-particle" : "", "parse-names" : false, "suffix" : "" }, { "dropping-particle" : "", "family" : "Heimberg", "given" : "Alysha M", "non-dropping-particle" : "", "parse-names" : false, "suffix" : "" }, { "dropping-particle" : "", "family" : "Moy", "given" : "Vanessa N", "non-dropping-particle" : "", "parse-names" : false, "suffix" : "" }, { "dropping-particle" : "", "family" : "Sperling", "given" : "Erik a", "non-dropping-particle" : "", "parse-names" : false, "suffix" : "" }, { "dropping-particle" : "", "family" : "Holstein", "given" : "Thomas W", "non-dropping-particle" : "", "parse-names" : false, "suffix" : "" }, { "dropping-particle" : "", "family" : "Heber", "given" : "Steffen", "non-dropping-particle" : "", "parse-names" : false, "suffix" : "" }, { "dropping-particle" : "", "family" : "Peterson", "given" : "Kevin J", "non-dropping-particle" : "", "parse-names" : false, "suffix" : "" } ], "container-title" : "Evolution &amp; development", "id" : "ITEM-1", "issue" : "1", "issued" : { "date-parts" : [ [ "2009" ] ] }, "page" : "50-68", "title" : "The deep evolution of metazoan microRNAs.", "type" : "article-journal", "volume" : "11" }, "uris" : [ "http://www.mendeley.com/documents/?uuid=856d52c2-1bcf-40a5-b8c3-d8bf4e7d893f" ] } ], "mendeley" : { "previouslyFormattedCitation" : "(Wheeler et al., 2009)" }, "properties" : { "noteIndex" : 0 }, "schema" : "https://github.com/citation-style-language/schema/raw/master/csl-citation.json" }</w:instrText>
+      </w:r>
+      <w:r>
+        <w:rPr>
+          <w:rFonts w:ascii="Arial" w:hAnsi="Arial" w:cs="Arial"/>
+        </w:rPr>
+        <w:fldChar w:fldCharType="separate"/>
+      </w:r>
+      <w:r>
+        <w:rPr>
+          <w:rFonts w:ascii="Arial" w:hAnsi="Arial" w:cs="Arial"/>
+          <w:noProof/>
+        </w:rPr>
+        <w:t>(Wheeler et al., 2009)</w:t>
+      </w:r>
+      <w:r>
+        <w:rPr>
+          <w:rFonts w:ascii="Arial" w:hAnsi="Arial" w:cs="Arial"/>
+        </w:rPr>
+        <w:fldChar w:fldCharType="end"/>
+      </w:r>
+      <w:r>
+        <w:rPr>
+          <w:rFonts w:ascii="Arial" w:hAnsi="Arial" w:cs="Arial"/>
+        </w:rPr>
+        <w:t>.</w:t>
+      </w:r>
+    </w:p>
+    <w:p>
+      <w:pPr>
+        <w:divId w:val="2024477036"/>
+        <w:rPr>
+          <w:rFonts w:ascii="Arial" w:hAnsi="Arial" w:cs="Arial"/>
+        </w:rPr>
+      </w:pPr>
+    </w:p>
+    <w:p>
+      <w:pPr>
+        <w:pStyle w:val="ListParagraph"/>
+        <w:numPr>
+          <w:ilvl w:val="0"/>
+          <w:numId w:val="3"/>
+        </w:numPr>
+        <w:divId w:val="2024477036"/>
+        <w:rPr>
+          <w:rFonts w:ascii="Times" w:hAnsi="Times" w:cs="Times New Roman"/>
+          <w:noProof/>
+          <w:sz w:val="20"/>
+          <w:szCs w:val="20"/>
+          <w:lang w:val="en-GB"/>
+        </w:rPr>
+      </w:pPr>
+      <w:r>
+        <w:rPr>
+          <w:rFonts w:ascii="Arial" w:hAnsi="Arial" w:cs="Arial"/>
+        </w:rPr>
+        <w:t>Expansions in different metazoan lineages</w:t>
+      </w:r>
+    </w:p>
+    <w:p>
+      <w:pPr>
+        <w:pStyle w:val="ListParagraph"/>
+        <w:numPr>
+          <w:ilvl w:val="0"/>
+          <w:numId w:val="3"/>
+        </w:numPr>
+        <w:divId w:val="2024477036"/>
+        <w:rPr>
+          <w:rFonts w:ascii="Times" w:hAnsi="Times" w:cs="Times New Roman"/>
+          <w:noProof/>
+          <w:sz w:val="20"/>
+          <w:szCs w:val="20"/>
+          <w:lang w:val="en-GB"/>
+        </w:rPr>
+      </w:pPr>
+      <w:r>
+        <w:rPr>
+          <w:rFonts w:ascii="Arial" w:hAnsi="Arial" w:cs="Arial"/>
+        </w:rPr>
+        <w:t>Mature sequences highly conserved – intense selection on seed regions</w:t>
+      </w:r>
+    </w:p>
+    <w:p>
+      <w:pPr>
+        <w:pStyle w:val="ListParagraph"/>
+        <w:numPr>
+          <w:ilvl w:val="0"/>
+          <w:numId w:val="3"/>
+        </w:numPr>
+        <w:divId w:val="2024477036"/>
+        <w:rPr>
+          <w:rFonts w:ascii="Times" w:hAnsi="Times" w:cs="Times New Roman"/>
+          <w:noProof/>
+          <w:sz w:val="20"/>
+          <w:szCs w:val="20"/>
+          <w:lang w:val="en-GB"/>
+        </w:rPr>
+      </w:pPr>
+      <w:r>
+        <w:rPr>
+          <w:rFonts w:ascii="Arial" w:hAnsi="Arial" w:cs="Arial"/>
+        </w:rPr>
+        <w:t>Gain &gt;&gt; loss</w:t>
+      </w:r>
+    </w:p>
+    <w:p>
+      <w:pPr>
+        <w:pStyle w:val="ListParagraph"/>
+        <w:numPr>
+          <w:ilvl w:val="0"/>
+          <w:numId w:val="3"/>
+        </w:numPr>
+        <w:rPr>
+          <w:rFonts w:ascii="Arial" w:hAnsi="Arial" w:cs="Arial"/>
+        </w:rPr>
+      </w:pPr>
+    </w:p>
+    <w:p>
+      <w:pPr>
+        <w:rPr>
+          <w:rFonts w:ascii="Arial" w:hAnsi="Arial" w:cs="Arial"/>
+        </w:rPr>
+      </w:pPr>
+    </w:p>
+    <w:p>
+      <w:pPr>
+        <w:rPr>
+          <w:rFonts w:ascii="Arial" w:hAnsi="Arial" w:cs="Arial"/>
+        </w:rPr>
+      </w:pPr>
+      <w:r>
+        <w:rPr>
+          <w:rFonts w:ascii="Arial" w:hAnsi="Arial" w:cs="Arial"/>
+        </w:rPr>
+        <w:t xml:space="preserve">The </w:t>
+      </w:r>
+      <w:proofErr w:type="spellStart"/>
+      <w:r>
+        <w:rPr>
+          <w:rFonts w:ascii="Arial" w:hAnsi="Arial" w:cs="Arial"/>
+        </w:rPr>
+        <w:t>miRNA</w:t>
+      </w:r>
+      <w:proofErr w:type="spellEnd"/>
+      <w:r>
+        <w:rPr>
+          <w:rFonts w:ascii="Arial" w:hAnsi="Arial" w:cs="Arial"/>
+        </w:rPr>
+        <w:t xml:space="preserve"> repertoire of </w:t>
+      </w:r>
+      <w:r>
+        <w:rPr>
+          <w:rFonts w:ascii="Arial" w:hAnsi="Arial" w:cs="Arial"/>
+        </w:rPr>
+        <w:t>a newly-sequenced genome</w:t>
+      </w:r>
+      <w:r>
+        <w:rPr>
+          <w:rFonts w:ascii="Arial" w:hAnsi="Arial" w:cs="Arial"/>
+        </w:rPr>
+        <w:t xml:space="preserve"> can be </w:t>
+      </w:r>
+      <w:proofErr w:type="spellStart"/>
+      <w:r>
+        <w:rPr>
+          <w:rFonts w:ascii="Arial" w:hAnsi="Arial" w:cs="Arial"/>
+        </w:rPr>
+        <w:t>analysed</w:t>
+      </w:r>
+      <w:proofErr w:type="spellEnd"/>
+      <w:r>
+        <w:rPr>
+          <w:rFonts w:ascii="Arial" w:hAnsi="Arial" w:cs="Arial"/>
+        </w:rPr>
+        <w:t xml:space="preserve"> by</w:t>
+      </w:r>
+      <w:r>
+        <w:rPr>
+          <w:rFonts w:ascii="Arial" w:hAnsi="Arial" w:cs="Arial"/>
+        </w:rPr>
+        <w:t xml:space="preserve"> comparative analysis with well-studied genomes or by computational prediction; </w:t>
+      </w:r>
+      <w:r>
+        <w:rPr>
+          <w:rFonts w:ascii="Arial" w:hAnsi="Arial" w:cs="Arial"/>
+        </w:rPr>
+        <w:t>for example</w:t>
+      </w:r>
+      <w:r>
+        <w:rPr>
+          <w:rFonts w:ascii="Arial" w:hAnsi="Arial" w:cs="Arial"/>
+        </w:rPr>
+        <w:t xml:space="preserve"> by looking at the folding of RNA hairpins</w:t>
       </w:r>
       <w:r>
         <w:rPr>
@@ -285,7 +623,33 @@
         <w:rPr>
           <w:rFonts w:ascii="Arial" w:hAnsi="Arial" w:cs="Arial"/>
         </w:rPr>
-        <w:t xml:space="preserve">. More recently, deep sequencing </w:t>
+        <w:t xml:space="preserve">, however such analyses </w:t>
+      </w:r>
+      <w:r>
+        <w:rPr>
+          <w:rFonts w:ascii="Arial" w:hAnsi="Arial" w:cs="Arial"/>
+        </w:rPr>
+        <w:t xml:space="preserve">are not informative about differences in </w:t>
+      </w:r>
+      <w:proofErr w:type="spellStart"/>
+      <w:r>
+        <w:rPr>
+          <w:rFonts w:ascii="Arial" w:hAnsi="Arial" w:cs="Arial"/>
+        </w:rPr>
+        <w:t>miRNA</w:t>
+      </w:r>
+      <w:proofErr w:type="spellEnd"/>
+      <w:r>
+        <w:rPr>
+          <w:rFonts w:ascii="Arial" w:hAnsi="Arial" w:cs="Arial"/>
+        </w:rPr>
+        <w:t xml:space="preserve"> expression. Recently, deep </w:t>
+      </w:r>
+      <w:r>
+        <w:rPr>
+          <w:rFonts w:ascii="Arial" w:hAnsi="Arial" w:cs="Arial"/>
+        </w:rPr>
+        <w:t xml:space="preserve">sequencing </w:t>
       </w:r>
       <w:r>
         <w:rPr>
@@ -303,27 +667,79 @@
         <w:rPr>
           <w:rFonts w:ascii="Arial" w:hAnsi="Arial" w:cs="Arial"/>
         </w:rPr>
-        <w:t>on of miRNAs from novel genomes and for investigating differences in expression of miRNAs between tissues or experimental conditions.</w:t>
-      </w:r>
-    </w:p>
-    <w:p>
-      <w:pPr>
-        <w:rPr>
-          <w:rFonts w:ascii="Arial" w:hAnsi="Arial" w:cs="Arial"/>
-        </w:rPr>
-      </w:pPr>
-    </w:p>
-    <w:p>
-      <w:pPr>
-        <w:rPr>
-          <w:rFonts w:ascii="Arial" w:hAnsi="Arial" w:cs="Arial"/>
-        </w:rPr>
-      </w:pPr>
-      <w:r>
-        <w:rPr>
-          <w:rFonts w:ascii="Arial" w:hAnsi="Arial" w:cs="Arial"/>
-        </w:rPr>
-        <w:t xml:space="preserve">Turkeys are close relatives of the domestic chicken </w:t>
+        <w:t xml:space="preserve">on of </w:t>
+      </w:r>
+      <w:proofErr w:type="spellStart"/>
+      <w:r>
+        <w:rPr>
+          <w:rFonts w:ascii="Arial" w:hAnsi="Arial" w:cs="Arial"/>
+        </w:rPr>
+        <w:t>miRNAs</w:t>
+      </w:r>
+      <w:proofErr w:type="spellEnd"/>
+      <w:r>
+        <w:rPr>
+          <w:rFonts w:ascii="Arial" w:hAnsi="Arial" w:cs="Arial"/>
+        </w:rPr>
+        <w:t xml:space="preserve"> from novel genomes and for investigating dif</w:t>
+      </w:r>
+      <w:r>
+        <w:rPr>
+          <w:rFonts w:ascii="Arial" w:hAnsi="Arial" w:cs="Arial"/>
+        </w:rPr>
+        <w:t xml:space="preserve">ferences in </w:t>
+      </w:r>
+      <w:proofErr w:type="spellStart"/>
+      <w:r>
+        <w:rPr>
+          <w:rFonts w:ascii="Arial" w:hAnsi="Arial" w:cs="Arial"/>
+        </w:rPr>
+        <w:t>miRNA</w:t>
+      </w:r>
+      <w:proofErr w:type="spellEnd"/>
+      <w:r>
+        <w:rPr>
+          <w:rFonts w:ascii="Arial" w:hAnsi="Arial" w:cs="Arial"/>
+        </w:rPr>
+        <w:t xml:space="preserve"> expression</w:t>
+      </w:r>
+      <w:r>
+        <w:rPr>
+          <w:rFonts w:ascii="Arial" w:hAnsi="Arial" w:cs="Arial"/>
+        </w:rPr>
+        <w:t xml:space="preserve"> between tissues or experimental conditions.</w:t>
+      </w:r>
+    </w:p>
+    <w:p>
+      <w:pPr>
+        <w:rPr>
+          <w:rFonts w:ascii="Arial" w:hAnsi="Arial" w:cs="Arial"/>
+        </w:rPr>
+      </w:pPr>
+    </w:p>
+    <w:p>
+      <w:pPr>
+        <w:rPr>
+          <w:rFonts w:ascii="Arial" w:hAnsi="Arial" w:cs="Arial"/>
+        </w:rPr>
+      </w:pPr>
+      <w:r>
+        <w:rPr>
+          <w:rFonts w:ascii="Arial" w:hAnsi="Arial" w:cs="Arial"/>
+        </w:rPr>
+        <w:t>Turkeys are</w:t>
+      </w:r>
+      <w:r>
+        <w:rPr>
+          <w:rFonts w:ascii="Arial" w:hAnsi="Arial" w:cs="Arial"/>
+        </w:rPr>
+        <w:t xml:space="preserve"> </w:t>
+      </w:r>
+      <w:r>
+        <w:rPr>
+          <w:rFonts w:ascii="Arial" w:hAnsi="Arial" w:cs="Arial"/>
+        </w:rPr>
+        <w:t xml:space="preserve">close relatives of the domestic chicken </w:t>
       </w:r>
       <w:r>
         <w:rPr>
@@ -459,37 +875,47 @@
         <w:rPr>
           <w:rFonts w:ascii="Arial" w:hAnsi="Arial" w:cs="Arial"/>
         </w:rPr>
-        <w:t xml:space="preserve"> A preliminary analysis of predicted miRNAs in the turkey genome paper found no important differences between </w:t>
-      </w:r>
-      <w:r>
-        <w:rPr>
-          <w:rFonts w:ascii="Arial" w:hAnsi="Arial" w:cs="Arial"/>
-        </w:rPr>
-        <w:t xml:space="preserve">the sequences of </w:t>
-      </w:r>
-      <w:r>
-        <w:rPr>
-          <w:rFonts w:ascii="Arial" w:hAnsi="Arial" w:cs="Arial"/>
-        </w:rPr>
-        <w:t>chicken and turkey miRNAs</w:t>
-      </w:r>
-      <w:r>
-        <w:rPr>
-          <w:rFonts w:ascii="Arial" w:hAnsi="Arial" w:cs="Arial"/>
-        </w:rPr>
-        <w:t xml:space="preserve"> </w:t>
-      </w:r>
-      <w:r>
-        <w:rPr>
-          <w:rFonts w:ascii="Arial" w:hAnsi="Arial" w:cs="Arial"/>
-        </w:rPr>
-        <w:t>on the basis of sequence similarity</w:t>
-      </w:r>
-      <w:r>
-        <w:rPr>
-          <w:rFonts w:ascii="Arial" w:hAnsi="Arial" w:cs="Arial"/>
-        </w:rPr>
-        <w:t xml:space="preserve"> </w:t>
+        <w:t xml:space="preserve"> A pr</w:t>
+      </w:r>
+      <w:r>
+        <w:rPr>
+          <w:rFonts w:ascii="Arial" w:hAnsi="Arial" w:cs="Arial"/>
+        </w:rPr>
+        <w:t xml:space="preserve">eliminary analysis of </w:t>
+      </w:r>
+      <w:proofErr w:type="spellStart"/>
+      <w:r>
+        <w:rPr>
+          <w:rFonts w:ascii="Arial" w:hAnsi="Arial" w:cs="Arial"/>
+        </w:rPr>
+        <w:t>mi</w:t>
+      </w:r>
+      <w:r>
+        <w:rPr>
+          <w:rFonts w:ascii="Arial" w:hAnsi="Arial" w:cs="Arial"/>
+        </w:rPr>
+        <w:t>RNAs</w:t>
+      </w:r>
+      <w:proofErr w:type="spellEnd"/>
+      <w:r>
+        <w:rPr>
+          <w:rFonts w:ascii="Arial" w:hAnsi="Arial" w:cs="Arial"/>
+        </w:rPr>
+        <w:t xml:space="preserve"> in the turkey genome found that most known chicken </w:t>
+      </w:r>
+      <w:proofErr w:type="spellStart"/>
+      <w:r>
+        <w:rPr>
+          <w:rFonts w:ascii="Arial" w:hAnsi="Arial" w:cs="Arial"/>
+        </w:rPr>
+        <w:t>miRNAs</w:t>
+      </w:r>
+      <w:proofErr w:type="spellEnd"/>
+      <w:r>
+        <w:rPr>
+          <w:rFonts w:ascii="Arial" w:hAnsi="Arial" w:cs="Arial"/>
+        </w:rPr>
+        <w:t xml:space="preserve"> are also present in turkey, with few sequence differences </w:t>
       </w:r>
       <w:r>
         <w:rPr>
@@ -690,19 +1116,65 @@
         <w:rPr>
           <w:rFonts w:ascii="Arial" w:hAnsi="Arial" w:cs="Arial"/>
         </w:rPr>
-        <w:t>. Our analysis extends th</w:t>
-      </w:r>
-      <w:r>
-        <w:rPr>
-          <w:rFonts w:ascii="Arial" w:hAnsi="Arial" w:cs="Arial"/>
-        </w:rPr>
-        <w:t>is</w:t>
-      </w:r>
-      <w:r>
-        <w:rPr>
-          <w:rFonts w:ascii="Arial" w:hAnsi="Arial" w:cs="Arial"/>
-        </w:rPr>
-        <w:t xml:space="preserve"> investigation of the turkey miRNA complement by performing deep se</w:t>
+        <w:t xml:space="preserve">, however this does not exclude the possibility of novel, turkey-specific </w:t>
+      </w:r>
+      <w:proofErr w:type="spellStart"/>
+      <w:r>
+        <w:rPr>
+          <w:rFonts w:ascii="Arial" w:hAnsi="Arial" w:cs="Arial"/>
+        </w:rPr>
+        <w:t>miRNAs</w:t>
+      </w:r>
+      <w:proofErr w:type="spellEnd"/>
+      <w:r>
+        <w:rPr>
+          <w:rFonts w:ascii="Arial" w:hAnsi="Arial" w:cs="Arial"/>
+        </w:rPr>
+        <w:t xml:space="preserve"> also being present.</w:t>
+      </w:r>
+      <w:r>
+        <w:rPr>
+          <w:rFonts w:ascii="Arial" w:hAnsi="Arial" w:cs="Arial"/>
+        </w:rPr>
+        <w:t xml:space="preserve"> Our analysis extends th</w:t>
+      </w:r>
+      <w:r>
+        <w:rPr>
+          <w:rFonts w:ascii="Arial" w:hAnsi="Arial" w:cs="Arial"/>
+        </w:rPr>
+        <w:t>e</w:t>
+      </w:r>
+      <w:r>
+        <w:rPr>
+          <w:rFonts w:ascii="Arial" w:hAnsi="Arial" w:cs="Arial"/>
+        </w:rPr>
+        <w:t xml:space="preserve"> investigation of the turkey </w:t>
+      </w:r>
+      <w:proofErr w:type="spellStart"/>
+      <w:r>
+        <w:rPr>
+          <w:rFonts w:ascii="Arial" w:hAnsi="Arial" w:cs="Arial"/>
+        </w:rPr>
+        <w:t>miRNA</w:t>
+      </w:r>
+      <w:proofErr w:type="spellEnd"/>
+      <w:r>
+        <w:rPr>
+          <w:rFonts w:ascii="Arial" w:hAnsi="Arial" w:cs="Arial"/>
+        </w:rPr>
+        <w:t xml:space="preserve"> </w:t>
+      </w:r>
+      <w:r>
+        <w:rPr>
+          <w:rFonts w:ascii="Arial" w:hAnsi="Arial" w:cs="Arial"/>
+        </w:rPr>
+        <w:t>repertoire</w:t>
+      </w:r>
+      <w:r>
+        <w:rPr>
+          <w:rFonts w:ascii="Arial" w:hAnsi="Arial" w:cs="Arial"/>
+        </w:rPr>
+        <w:t xml:space="preserve"> by performing deep se</w:t>
       </w:r>
       <w:r>
         <w:rPr>
@@ -726,13 +1198,171 @@
         <w:rPr>
           <w:rFonts w:ascii="Arial" w:hAnsi="Arial" w:cs="Arial"/>
         </w:rPr>
-        <w:t>f these predicted turkey miRNAs in a cultured cell line.</w:t>
+        <w:t xml:space="preserve">f these predicted turkey </w:t>
+      </w:r>
+      <w:proofErr w:type="spellStart"/>
+      <w:r>
+        <w:rPr>
+          <w:rFonts w:ascii="Arial" w:hAnsi="Arial" w:cs="Arial"/>
+        </w:rPr>
+        <w:t>miRNAs</w:t>
+      </w:r>
+      <w:proofErr w:type="spellEnd"/>
+      <w:r>
+        <w:rPr>
+          <w:rFonts w:ascii="Arial" w:hAnsi="Arial" w:cs="Arial"/>
+        </w:rPr>
+        <w:t xml:space="preserve"> in a cultured </w:t>
+      </w:r>
+      <w:r>
+        <w:rPr>
+          <w:rFonts w:ascii="Arial" w:hAnsi="Arial" w:cs="Arial"/>
+        </w:rPr>
+        <w:t xml:space="preserve">macrophage </w:t>
+      </w:r>
+      <w:r>
+        <w:rPr>
+          <w:rFonts w:ascii="Arial" w:hAnsi="Arial" w:cs="Arial"/>
+        </w:rPr>
+        <w:t>cell line.</w:t>
+      </w:r>
+      <w:r>
+        <w:rPr>
+          <w:rFonts w:ascii="Arial" w:hAnsi="Arial" w:cs="Arial"/>
+        </w:rPr>
+        <w:t xml:space="preserve"> By sequencing small RNAs from turkey we also attempt to detect the presence of novel </w:t>
+      </w:r>
+      <w:proofErr w:type="spellStart"/>
+      <w:r>
+        <w:rPr>
+          <w:rFonts w:ascii="Arial" w:hAnsi="Arial" w:cs="Arial"/>
+        </w:rPr>
+        <w:t>miRNAs</w:t>
+      </w:r>
+      <w:proofErr w:type="spellEnd"/>
+      <w:r>
+        <w:rPr>
+          <w:rFonts w:ascii="Arial" w:hAnsi="Arial" w:cs="Arial"/>
+        </w:rPr>
+        <w:t>.</w:t>
       </w:r>
       <w:r>
         <w:rPr>
           <w:rFonts w:ascii="Arial" w:hAnsi="Arial" w:cs="Arial"/>
         </w:rPr>
         <w:t xml:space="preserve"> In addition we were interested in further examining patterns of molecular evolution between the microRNAs of these two species.</w:t>
+      </w:r>
+      <w:r>
+        <w:rPr>
+          <w:rFonts w:ascii="Arial" w:hAnsi="Arial" w:cs="Arial"/>
+        </w:rPr>
+        <w:t xml:space="preserve"> </w:t>
+      </w:r>
+    </w:p>
+    <w:p>
+      <w:pPr>
+        <w:rPr>
+          <w:rFonts w:ascii="Arial" w:hAnsi="Arial" w:cs="Arial"/>
+        </w:rPr>
+      </w:pPr>
+    </w:p>
+    <w:p>
+      <w:pPr>
+        <w:pStyle w:val="ListParagraph"/>
+        <w:numPr>
+          <w:ilvl w:val="0"/>
+          <w:numId w:val="6"/>
+        </w:numPr>
+        <w:rPr>
+          <w:rFonts w:ascii="Arial" w:hAnsi="Arial" w:cs="Arial"/>
+        </w:rPr>
+      </w:pPr>
+      <w:r>
+        <w:rPr>
+          <w:rFonts w:ascii="Arial" w:hAnsi="Arial" w:cs="Arial"/>
+        </w:rPr>
+        <w:lastRenderedPageBreak/>
+        <w:t xml:space="preserve">Data for exploring avian </w:t>
+      </w:r>
+      <w:proofErr w:type="spellStart"/>
+      <w:r>
+        <w:rPr>
+          <w:rFonts w:ascii="Arial" w:hAnsi="Arial" w:cs="Arial"/>
+        </w:rPr>
+        <w:t>miRNAs</w:t>
+      </w:r>
+      <w:proofErr w:type="spellEnd"/>
+      <w:r>
+        <w:rPr>
+          <w:rFonts w:ascii="Arial" w:hAnsi="Arial" w:cs="Arial"/>
+        </w:rPr>
+        <w:t>/evolution</w:t>
+      </w:r>
+    </w:p>
+    <w:p>
+      <w:pPr>
+        <w:pStyle w:val="ListParagraph"/>
+        <w:numPr>
+          <w:ilvl w:val="0"/>
+          <w:numId w:val="6"/>
+        </w:numPr>
+        <w:rPr>
+          <w:rFonts w:ascii="Arial" w:hAnsi="Arial" w:cs="Arial"/>
+        </w:rPr>
+      </w:pPr>
+      <w:proofErr w:type="spellStart"/>
+      <w:r>
+        <w:rPr>
+          <w:rFonts w:ascii="Arial" w:hAnsi="Arial" w:cs="Arial"/>
+        </w:rPr>
+        <w:t>Zebrafinch</w:t>
+      </w:r>
+      <w:proofErr w:type="spellEnd"/>
+      <w:r>
+        <w:rPr>
+          <w:rFonts w:ascii="Arial" w:hAnsi="Arial" w:cs="Arial"/>
+        </w:rPr>
+        <w:t xml:space="preserve"> </w:t>
+      </w:r>
+      <w:proofErr w:type="spellStart"/>
+      <w:r>
+        <w:rPr>
+          <w:rFonts w:ascii="Arial" w:hAnsi="Arial" w:cs="Arial"/>
+        </w:rPr>
+        <w:t>miRNAs</w:t>
+      </w:r>
+      <w:proofErr w:type="spellEnd"/>
+    </w:p>
+    <w:p>
+      <w:pPr>
+        <w:pStyle w:val="ListParagraph"/>
+        <w:numPr>
+          <w:ilvl w:val="0"/>
+          <w:numId w:val="5"/>
+        </w:numPr>
+        <w:rPr>
+          <w:rFonts w:ascii="Arial" w:hAnsi="Arial" w:cs="Arial"/>
+        </w:rPr>
+      </w:pPr>
+      <w:r>
+        <w:rPr>
+          <w:rFonts w:ascii="Arial" w:hAnsi="Arial" w:cs="Arial"/>
+        </w:rPr>
+        <w:t xml:space="preserve">Question of whether </w:t>
+      </w:r>
+      <w:proofErr w:type="spellStart"/>
+      <w:r>
+        <w:rPr>
+          <w:rFonts w:ascii="Arial" w:hAnsi="Arial" w:cs="Arial"/>
+        </w:rPr>
+        <w:t>miRNAs</w:t>
+      </w:r>
+      <w:proofErr w:type="spellEnd"/>
+      <w:r>
+        <w:rPr>
+          <w:rFonts w:ascii="Arial" w:hAnsi="Arial" w:cs="Arial"/>
+        </w:rPr>
+        <w:t xml:space="preserve"> cluster by species or tissue</w:t>
       </w:r>
     </w:p>
     <w:p>
@@ -777,11 +1407,82 @@
           <w:rFonts w:ascii="Arial" w:hAnsi="Arial" w:cs="Arial"/>
         </w:rPr>
       </w:pPr>
-      <w:r>
-        <w:rPr>
-          <w:rFonts w:ascii="Arial" w:hAnsi="Arial" w:cs="Arial"/>
-        </w:rPr>
-        <w:t xml:space="preserve">Illumina deep sequencing was performed on a small RNA library prepared from a single macrophage-derived turkey cell-line (IAH30), yielding approximately 1.8 million 36 base pair, single-end reads. Adapter sequences and primer-dimer were removed from the raw reads using the CutAdapt package </w:t>
+      <w:proofErr w:type="spellStart"/>
+      <w:r>
+        <w:rPr>
+          <w:rFonts w:ascii="Arial" w:hAnsi="Arial" w:cs="Arial"/>
+        </w:rPr>
+        <w:t>Illumina</w:t>
+      </w:r>
+      <w:proofErr w:type="spellEnd"/>
+      <w:r>
+        <w:rPr>
+          <w:rFonts w:ascii="Arial" w:hAnsi="Arial" w:cs="Arial"/>
+        </w:rPr>
+        <w:t xml:space="preserve"> deep sequencing was performed on a small RNA library prepared from </w:t>
+      </w:r>
+      <w:r>
+        <w:rPr>
+          <w:rFonts w:ascii="Arial" w:hAnsi="Arial" w:cs="Arial"/>
+        </w:rPr>
+        <w:t xml:space="preserve">IAH30 cells, a cell line derived from turkey macrophages </w:t>
+      </w:r>
+      <w:r>
+        <w:rPr>
+          <w:rFonts w:ascii="Arial" w:hAnsi="Arial" w:cs="Arial"/>
+        </w:rPr>
+        <w:fldChar w:fldCharType="begin" w:fldLock="1"/>
+      </w:r>
+      <w:r>
+        <w:rPr>
+          <w:rFonts w:ascii="Arial" w:hAnsi="Arial" w:cs="Arial"/>
+        </w:rPr>
+        <w:instrText>ADDIN CSL_CITATION { "citationItems" : [ { "id" : "ITEM-1", "itemData" : { "abstract" : "Turkey and chicken interferon-gamma (IFN-gamma) share high identity (96.3% and 97% at the nucleotide and amino acid level, respectively). As such, we predicted that they would be functionally cross-reactive. To test this hypothesis, we produced recombinant turkey and chicken IFN-gamma, and compared their biological properties. Recombinant turkey and chicken IFN-gamma both induce HD11 cells (a chicken macrophage cell line) and LSTC-IAH30 cells (ALV-J-transformed turkey macrophages) to produce nitric oxide (NO), as measured in an avian IFN-gamma bioassay. Polyclonal and monoclonal antibodies, capable of neutralising the effect of chicken IFN-gamma on HD11 cells, were also shown to inhibit the activity of turkey IFN-gamma on these cells. The antibody neutralisation effect on both turkey and chicken IFN-gamma was shown by a significant reduction in NO production by HD11 cells when the neutralising antibodies were present in the bioassay. FACS analysis showed that HD11 and LSTC-IAH30 cells share some cell surface markers.", "author" : [ { "dropping-particle" : "", "family" : "Lawson", "given" : "S", "non-dropping-particle" : "", "parse-names" : false, "suffix" : "" }, { "dropping-particle" : "", "family" : "Rothwell", "given" : "L", "non-dropping-particle" : "", "parse-names" : false, "suffix" : "" }, { "dropping-particle" : "", "family" : "Lambrecht", "given" : "B", "non-dropping-particle" : "", "parse-names" : false, "suffix" : "" }, { "dropping-particle" : "", "family" : "Howes", "given" : "K", "non-dropping-particle" : "", "parse-names" : false, "suffix" : "" }, { "dropping-particle" : "", "family" : "Venugopal", "given" : "K", "non-dropping-particle" : "", "parse-names" : false, "suffix" : "" }, { "dropping-particle" : "", "family" : "Kaiser", "given" : "P", "non-dropping-particle" : "", "parse-names" : false, "suffix" : "" } ], "container-title" : "Developmental and comparative immunology", "id" : "ITEM-1", "issue" : "1", "issued" : { "date-parts" : [ [ "2001", "1" ] ] }, "page" : "69-82", "title" : "Turkey and chicken interferon-gamma, which share high sequence identity, are biologically cross-reactive.", "type" : "article-journal", "volume" : "25" }, "uris" : [ "http://www.mendeley.com/documents/?uuid=cd6ef250-fcdb-4ed5-8538-3dc7f2d2e260" ] } ], "mendeley" : { "previouslyFormattedCitation" : "(Lawson et al., 2001)" }, "properties" : { "noteIndex" : 0 }, "schema" : "https://github.com/citation-style-language/schema/raw/master/csl-citation.json" }</w:instrText>
+      </w:r>
+      <w:r>
+        <w:rPr>
+          <w:rFonts w:ascii="Arial" w:hAnsi="Arial" w:cs="Arial"/>
+        </w:rPr>
+        <w:fldChar w:fldCharType="separate"/>
+      </w:r>
+      <w:r>
+        <w:rPr>
+          <w:rFonts w:ascii="Arial" w:hAnsi="Arial" w:cs="Arial"/>
+          <w:noProof/>
+        </w:rPr>
+        <w:t>(Lawson et al., 2001)</w:t>
+      </w:r>
+      <w:r>
+        <w:rPr>
+          <w:rFonts w:ascii="Arial" w:hAnsi="Arial" w:cs="Arial"/>
+        </w:rPr>
+        <w:fldChar w:fldCharType="end"/>
+      </w:r>
+      <w:r>
+        <w:rPr>
+          <w:rFonts w:ascii="Arial" w:hAnsi="Arial" w:cs="Arial"/>
+        </w:rPr>
+        <w:t xml:space="preserve"> </w:t>
+      </w:r>
+      <w:r>
+        <w:rPr>
+          <w:rFonts w:ascii="Arial" w:hAnsi="Arial" w:cs="Arial"/>
+        </w:rPr>
+        <w:t xml:space="preserve">yielding approximately 1.8 million 36 base pair, single-end reads. Adapter sequences and primer-dimer were removed from the raw reads using the </w:t>
+      </w:r>
+      <w:proofErr w:type="spellStart"/>
+      <w:r>
+        <w:rPr>
+          <w:rFonts w:ascii="Arial" w:hAnsi="Arial" w:cs="Arial"/>
+        </w:rPr>
+        <w:t>CutAdapt</w:t>
+      </w:r>
+      <w:proofErr w:type="spellEnd"/>
+      <w:r>
+        <w:rPr>
+          <w:rFonts w:ascii="Arial" w:hAnsi="Arial" w:cs="Arial"/>
+        </w:rPr>
+        <w:t xml:space="preserve"> package </w:t>
       </w:r>
       <w:r>
         <w:rPr>
@@ -834,27 +1535,95 @@
         <w:rPr>
           <w:rFonts w:ascii="Arial" w:hAnsi="Arial" w:cs="Arial"/>
         </w:rPr>
-        <w:t xml:space="preserve"> and reads shorter than 18nt were discarded, as mature miRNAs tend to be in the size range of 20-24nt (ref).</w:t>
-      </w:r>
-    </w:p>
-    <w:p>
-      <w:pPr>
-        <w:rPr>
-          <w:rFonts w:ascii="Arial" w:hAnsi="Arial" w:cs="Arial"/>
-        </w:rPr>
-      </w:pPr>
-    </w:p>
-    <w:p>
-      <w:pPr>
-        <w:rPr>
-          <w:rFonts w:ascii="Arial" w:hAnsi="Arial" w:cs="Arial"/>
-        </w:rPr>
-      </w:pPr>
-      <w:r>
-        <w:rPr>
-          <w:rFonts w:ascii="Arial" w:hAnsi="Arial" w:cs="Arial"/>
-        </w:rPr>
-        <w:t>Reads were initially mapped to the set of 429 predicted turkey miRNA precursors downloaded using Ensembl BioMart (</w:t>
+        <w:t xml:space="preserve"> and reads shorter than 18nt were discarded, as mature </w:t>
+      </w:r>
+      <w:proofErr w:type="spellStart"/>
+      <w:r>
+        <w:rPr>
+          <w:rFonts w:ascii="Arial" w:hAnsi="Arial" w:cs="Arial"/>
+        </w:rPr>
+        <w:t>miRNAs</w:t>
+      </w:r>
+      <w:proofErr w:type="spellEnd"/>
+      <w:r>
+        <w:rPr>
+          <w:rFonts w:ascii="Arial" w:hAnsi="Arial" w:cs="Arial"/>
+        </w:rPr>
+        <w:t xml:space="preserve"> </w:t>
+      </w:r>
+      <w:r>
+        <w:rPr>
+          <w:rFonts w:ascii="Arial" w:hAnsi="Arial" w:cs="Arial"/>
+        </w:rPr>
+        <w:t>are in</w:t>
+      </w:r>
+      <w:r>
+        <w:rPr>
+          <w:rFonts w:ascii="Arial" w:hAnsi="Arial" w:cs="Arial"/>
+        </w:rPr>
+        <w:t xml:space="preserve"> the size range of 20-24nt (ref).</w:t>
+      </w:r>
+    </w:p>
+    <w:p>
+      <w:pPr>
+        <w:rPr>
+          <w:rFonts w:ascii="Arial" w:hAnsi="Arial" w:cs="Arial"/>
+        </w:rPr>
+      </w:pPr>
+    </w:p>
+    <w:p>
+      <w:pPr>
+        <w:rPr>
+          <w:rFonts w:ascii="Arial" w:hAnsi="Arial" w:cs="Arial"/>
+        </w:rPr>
+      </w:pPr>
+      <w:r>
+        <w:rPr>
+          <w:rFonts w:ascii="Arial" w:hAnsi="Arial" w:cs="Arial"/>
+        </w:rPr>
+        <w:t xml:space="preserve">Reads were initially mapped to the set of 429 predicted turkey </w:t>
+      </w:r>
+      <w:proofErr w:type="spellStart"/>
+      <w:r>
+        <w:rPr>
+          <w:rFonts w:ascii="Arial" w:hAnsi="Arial" w:cs="Arial"/>
+        </w:rPr>
+        <w:t>miRNA</w:t>
+      </w:r>
+      <w:proofErr w:type="spellEnd"/>
+      <w:r>
+        <w:rPr>
+          <w:rFonts w:ascii="Arial" w:hAnsi="Arial" w:cs="Arial"/>
+        </w:rPr>
+        <w:t xml:space="preserve"> precursors downloaded using </w:t>
+      </w:r>
+      <w:proofErr w:type="spellStart"/>
+      <w:r>
+        <w:rPr>
+          <w:rFonts w:ascii="Arial" w:hAnsi="Arial" w:cs="Arial"/>
+        </w:rPr>
+        <w:t>Ensembl</w:t>
+      </w:r>
+      <w:proofErr w:type="spellEnd"/>
+      <w:r>
+        <w:rPr>
+          <w:rFonts w:ascii="Arial" w:hAnsi="Arial" w:cs="Arial"/>
+        </w:rPr>
+        <w:t xml:space="preserve"> </w:t>
+      </w:r>
+      <w:proofErr w:type="spellStart"/>
+      <w:r>
+        <w:rPr>
+          <w:rFonts w:ascii="Arial" w:hAnsi="Arial" w:cs="Arial"/>
+        </w:rPr>
+        <w:t>BioMart</w:t>
+      </w:r>
+      <w:proofErr w:type="spellEnd"/>
+      <w:r>
+        <w:rPr>
+          <w:rFonts w:ascii="Arial" w:hAnsi="Arial" w:cs="Arial"/>
+        </w:rPr>
+        <w:t xml:space="preserve"> (</w:t>
       </w:r>
       <w:hyperlink r:id="rId7" w:history="1">
         <w:r>
@@ -869,14 +1638,137 @@
         <w:rPr>
           <w:rFonts w:ascii="Arial" w:hAnsi="Arial" w:cs="Arial"/>
         </w:rPr>
-        <w:t xml:space="preserve">) with Novoalign (Novocraft Technologies).  Approximately 900,000 reads mapped to predicted turkey miRNAs; reads which did not map were used as input to miRNA prediction software. MiRNA loci that were expressed in the turkey sample were defined </w:t>
-      </w:r>
-      <w:r>
-        <w:rPr>
-          <w:rFonts w:ascii="Arial" w:hAnsi="Arial" w:cs="Arial"/>
-        </w:rPr>
-        <w:lastRenderedPageBreak/>
-        <w:t>as turkey stem-loops to which both reads and a known chicken miRNA mapped.</w:t>
+        <w:t xml:space="preserve">) </w:t>
+      </w:r>
+      <w:r>
+        <w:rPr>
+          <w:rFonts w:ascii="Arial" w:hAnsi="Arial" w:cs="Arial"/>
+        </w:rPr>
+        <w:t>using</w:t>
+      </w:r>
+      <w:r>
+        <w:rPr>
+          <w:rFonts w:ascii="Arial" w:hAnsi="Arial" w:cs="Arial"/>
+        </w:rPr>
+        <w:t xml:space="preserve"> </w:t>
+      </w:r>
+      <w:proofErr w:type="spellStart"/>
+      <w:r>
+        <w:rPr>
+          <w:rFonts w:ascii="Arial" w:hAnsi="Arial" w:cs="Arial"/>
+        </w:rPr>
+        <w:t>Novoalign</w:t>
+      </w:r>
+      <w:proofErr w:type="spellEnd"/>
+      <w:r>
+        <w:rPr>
+          <w:rFonts w:ascii="Arial" w:hAnsi="Arial" w:cs="Arial"/>
+        </w:rPr>
+        <w:t xml:space="preserve"> (</w:t>
+      </w:r>
+      <w:proofErr w:type="spellStart"/>
+      <w:r>
+        <w:rPr>
+          <w:rFonts w:ascii="Arial" w:hAnsi="Arial" w:cs="Arial"/>
+        </w:rPr>
+        <w:t>Novocraft</w:t>
+      </w:r>
+      <w:proofErr w:type="spellEnd"/>
+      <w:r>
+        <w:rPr>
+          <w:rFonts w:ascii="Arial" w:hAnsi="Arial" w:cs="Arial"/>
+        </w:rPr>
+        <w:t xml:space="preserve"> Technologies).  Approximately 900,000 </w:t>
+      </w:r>
+      <w:proofErr w:type="gramStart"/>
+      <w:r>
+        <w:rPr>
+          <w:rFonts w:ascii="Arial" w:hAnsi="Arial" w:cs="Arial"/>
+        </w:rPr>
+        <w:t>reads</w:t>
+      </w:r>
+      <w:proofErr w:type="gramEnd"/>
+      <w:r>
+        <w:rPr>
+          <w:rFonts w:ascii="Arial" w:hAnsi="Arial" w:cs="Arial"/>
+        </w:rPr>
+        <w:t xml:space="preserve"> mapped to predicted turkey </w:t>
+      </w:r>
+      <w:proofErr w:type="spellStart"/>
+      <w:r>
+        <w:rPr>
+          <w:rFonts w:ascii="Arial" w:hAnsi="Arial" w:cs="Arial"/>
+        </w:rPr>
+        <w:t>miRNAs</w:t>
+      </w:r>
+      <w:proofErr w:type="spellEnd"/>
+      <w:r>
+        <w:rPr>
+          <w:rFonts w:ascii="Arial" w:hAnsi="Arial" w:cs="Arial"/>
+        </w:rPr>
+        <w:t>; reads which did not map were used as inpu</w:t>
+      </w:r>
+      <w:r>
+        <w:rPr>
+          <w:rFonts w:ascii="Arial" w:hAnsi="Arial" w:cs="Arial"/>
+        </w:rPr>
+        <w:t xml:space="preserve">t to </w:t>
+      </w:r>
+      <w:proofErr w:type="spellStart"/>
+      <w:r>
+        <w:rPr>
+          <w:rFonts w:ascii="Arial" w:hAnsi="Arial" w:cs="Arial"/>
+        </w:rPr>
+        <w:t>miRNA</w:t>
+      </w:r>
+      <w:proofErr w:type="spellEnd"/>
+      <w:r>
+        <w:rPr>
+          <w:rFonts w:ascii="Arial" w:hAnsi="Arial" w:cs="Arial"/>
+        </w:rPr>
+        <w:t xml:space="preserve"> prediction software. We then mapped known </w:t>
+      </w:r>
+      <w:proofErr w:type="spellStart"/>
+      <w:r>
+        <w:rPr>
+          <w:rFonts w:ascii="Arial" w:hAnsi="Arial" w:cs="Arial"/>
+        </w:rPr>
+        <w:t>mirBase</w:t>
+      </w:r>
+      <w:proofErr w:type="spellEnd"/>
+      <w:r>
+        <w:rPr>
+          <w:rFonts w:ascii="Arial" w:hAnsi="Arial" w:cs="Arial"/>
+        </w:rPr>
+        <w:t xml:space="preserve"> </w:t>
+      </w:r>
+      <w:proofErr w:type="spellStart"/>
+      <w:r>
+        <w:rPr>
+          <w:rFonts w:ascii="Arial" w:hAnsi="Arial" w:cs="Arial"/>
+        </w:rPr>
+        <w:t>miRNAs</w:t>
+      </w:r>
+      <w:proofErr w:type="spellEnd"/>
+      <w:r>
+        <w:rPr>
+          <w:rFonts w:ascii="Arial" w:hAnsi="Arial" w:cs="Arial"/>
+        </w:rPr>
+        <w:t xml:space="preserve"> to the turkey stem-loops. Stem-loops that had both sequencing reads and a known </w:t>
+      </w:r>
+      <w:proofErr w:type="spellStart"/>
+      <w:r>
+        <w:rPr>
+          <w:rFonts w:ascii="Arial" w:hAnsi="Arial" w:cs="Arial"/>
+        </w:rPr>
+        <w:t>miRNA</w:t>
+      </w:r>
+      <w:proofErr w:type="spellEnd"/>
+      <w:r>
+        <w:rPr>
+          <w:rFonts w:ascii="Arial" w:hAnsi="Arial" w:cs="Arial"/>
+        </w:rPr>
+        <w:t xml:space="preserve"> mapping to them were counted as expressed.</w:t>
       </w:r>
     </w:p>
     <w:p>
@@ -902,7 +1794,63 @@
         <w:rPr>
           <w:rFonts w:ascii="Arial" w:hAnsi="Arial" w:cs="Arial"/>
         </w:rPr>
-        <w:t>Reads that did not map to a turkey precursor were input to MirDeep2 to try and predict novel miRNAs, using chicken mature MirBase miRNAs as the sample of known miRNAs.</w:t>
+        <w:t xml:space="preserve">Reads that did not map to a turkey precursor were input to MirDeep2 to try and predict novel </w:t>
+      </w:r>
+      <w:proofErr w:type="spellStart"/>
+      <w:r>
+        <w:rPr>
+          <w:rFonts w:ascii="Arial" w:hAnsi="Arial" w:cs="Arial"/>
+        </w:rPr>
+        <w:t>miRNAs</w:t>
+      </w:r>
+      <w:proofErr w:type="spellEnd"/>
+      <w:r>
+        <w:rPr>
+          <w:rFonts w:ascii="Arial" w:hAnsi="Arial" w:cs="Arial"/>
+        </w:rPr>
+        <w:t xml:space="preserve">, using chicken mature </w:t>
+      </w:r>
+      <w:proofErr w:type="spellStart"/>
+      <w:r>
+        <w:rPr>
+          <w:rFonts w:ascii="Arial" w:hAnsi="Arial" w:cs="Arial"/>
+        </w:rPr>
+        <w:t>MirBase</w:t>
+      </w:r>
+      <w:proofErr w:type="spellEnd"/>
+      <w:r>
+        <w:rPr>
+          <w:rFonts w:ascii="Arial" w:hAnsi="Arial" w:cs="Arial"/>
+        </w:rPr>
+        <w:t xml:space="preserve"> </w:t>
+      </w:r>
+      <w:proofErr w:type="spellStart"/>
+      <w:r>
+        <w:rPr>
+          <w:rFonts w:ascii="Arial" w:hAnsi="Arial" w:cs="Arial"/>
+        </w:rPr>
+        <w:t>miRNAs</w:t>
+      </w:r>
+      <w:proofErr w:type="spellEnd"/>
+      <w:r>
+        <w:rPr>
+          <w:rFonts w:ascii="Arial" w:hAnsi="Arial" w:cs="Arial"/>
+        </w:rPr>
+        <w:t xml:space="preserve"> as the sample of known </w:t>
+      </w:r>
+      <w:proofErr w:type="spellStart"/>
+      <w:r>
+        <w:rPr>
+          <w:rFonts w:ascii="Arial" w:hAnsi="Arial" w:cs="Arial"/>
+        </w:rPr>
+        <w:t>miRNAs</w:t>
+      </w:r>
+      <w:proofErr w:type="spellEnd"/>
+      <w:r>
+        <w:rPr>
+          <w:rFonts w:ascii="Arial" w:hAnsi="Arial" w:cs="Arial"/>
+        </w:rPr>
+        <w:t>.</w:t>
       </w:r>
     </w:p>
     <w:p>
@@ -964,8 +1912,8 @@
           <w:b/>
         </w:rPr>
       </w:pPr>
-      <w:bookmarkStart w:id="1" w:name="OLE_LINK1"/>
-      <w:bookmarkStart w:id="2" w:name="OLE_LINK2"/>
+      <w:bookmarkStart w:id="0" w:name="OLE_LINK1"/>
+      <w:bookmarkStart w:id="1" w:name="OLE_LINK2"/>
       <w:r>
         <w:rPr>
           <w:rFonts w:ascii="Arial" w:hAnsi="Arial" w:cs="Arial"/>
@@ -1064,16 +2012,16 @@
         </w:rPr>
         <w:t xml:space="preserve"> = </w:t>
       </w:r>
-      <w:bookmarkStart w:id="3" w:name="OLE_LINK3"/>
-      <w:bookmarkStart w:id="4" w:name="OLE_LINK4"/>
+      <w:bookmarkStart w:id="2" w:name="OLE_LINK3"/>
+      <w:bookmarkStart w:id="3" w:name="OLE_LINK4"/>
       <w:r>
         <w:rPr>
           <w:rFonts w:ascii="Arial" w:hAnsi="Arial" w:cs="Arial"/>
         </w:rPr>
         <w:t>937442</w:t>
       </w:r>
+      <w:bookmarkEnd w:id="2"/>
       <w:bookmarkEnd w:id="3"/>
-      <w:bookmarkEnd w:id="4"/>
       <w:r>
         <w:rPr>
           <w:rFonts w:ascii="Arial" w:hAnsi="Arial" w:cs="Arial"/>
@@ -1156,13 +2104,53 @@
         <w:rPr>
           <w:rFonts w:ascii="Arial" w:hAnsi="Arial" w:cs="Arial"/>
         </w:rPr>
-        <w:t>Number of turkey precursors that have a chicken mirBase miRNA mapping</w:t>
-      </w:r>
-      <w:r>
-        <w:rPr>
-          <w:rFonts w:ascii="Arial" w:hAnsi="Arial" w:cs="Arial"/>
-        </w:rPr>
-        <w:t xml:space="preserve"> = 200</w:t>
+        <w:t>Number of turkey precu</w:t>
+      </w:r>
+      <w:r>
+        <w:rPr>
+          <w:rFonts w:ascii="Arial" w:hAnsi="Arial" w:cs="Arial"/>
+        </w:rPr>
+        <w:t xml:space="preserve">rsors that have a </w:t>
+      </w:r>
+      <w:proofErr w:type="spellStart"/>
+      <w:r>
+        <w:rPr>
+          <w:rFonts w:ascii="Arial" w:hAnsi="Arial" w:cs="Arial"/>
+        </w:rPr>
+        <w:t>mirBase</w:t>
+      </w:r>
+      <w:proofErr w:type="spellEnd"/>
+      <w:r>
+        <w:rPr>
+          <w:rFonts w:ascii="Arial" w:hAnsi="Arial" w:cs="Arial"/>
+        </w:rPr>
+        <w:t xml:space="preserve"> </w:t>
+      </w:r>
+      <w:proofErr w:type="spellStart"/>
+      <w:r>
+        <w:rPr>
+          <w:rFonts w:ascii="Arial" w:hAnsi="Arial" w:cs="Arial"/>
+        </w:rPr>
+        <w:t>miRNA</w:t>
+      </w:r>
+      <w:proofErr w:type="spellEnd"/>
+      <w:r>
+        <w:rPr>
+          <w:rFonts w:ascii="Arial" w:hAnsi="Arial" w:cs="Arial"/>
+        </w:rPr>
+        <w:t xml:space="preserve"> </w:t>
+      </w:r>
+      <w:r>
+        <w:rPr>
+          <w:rFonts w:ascii="Arial" w:hAnsi="Arial" w:cs="Arial"/>
+        </w:rPr>
+        <w:t>mapping</w:t>
+      </w:r>
+      <w:r>
+        <w:rPr>
+          <w:rFonts w:ascii="Arial" w:hAnsi="Arial" w:cs="Arial"/>
+        </w:rPr>
+        <w:t xml:space="preserve"> = 249</w:t>
       </w:r>
     </w:p>
     <w:p>
@@ -1180,25 +2168,71 @@
         <w:rPr>
           <w:rFonts w:ascii="Arial" w:hAnsi="Arial" w:cs="Arial"/>
         </w:rPr>
-        <w:t>Number of turkey precu</w:t>
-      </w:r>
-      <w:r>
-        <w:rPr>
-          <w:rFonts w:ascii="Arial" w:hAnsi="Arial" w:cs="Arial"/>
-        </w:rPr>
-        <w:t xml:space="preserve">rsors that have a mirBase miRNA </w:t>
-      </w:r>
-      <w:r>
-        <w:rPr>
-          <w:rFonts w:ascii="Arial" w:hAnsi="Arial" w:cs="Arial"/>
-        </w:rPr>
-        <w:t>mapping</w:t>
-      </w:r>
-      <w:r>
-        <w:rPr>
-          <w:rFonts w:ascii="Arial" w:hAnsi="Arial" w:cs="Arial"/>
-        </w:rPr>
-        <w:t xml:space="preserve"> = 249</w:t>
+        <w:t>Number of</w:t>
+      </w:r>
+      <w:r>
+        <w:rPr>
+          <w:rFonts w:ascii="Arial" w:hAnsi="Arial" w:cs="Arial"/>
+        </w:rPr>
+        <w:t xml:space="preserve"> </w:t>
+      </w:r>
+      <w:r>
+        <w:rPr>
+          <w:rFonts w:ascii="Arial" w:hAnsi="Arial" w:cs="Arial"/>
+        </w:rPr>
+        <w:t>turkey stem loops with</w:t>
+      </w:r>
+      <w:r>
+        <w:rPr>
+          <w:rFonts w:ascii="Arial" w:hAnsi="Arial" w:cs="Arial"/>
+        </w:rPr>
+        <w:t xml:space="preserve"> no </w:t>
+      </w:r>
+      <w:proofErr w:type="spellStart"/>
+      <w:r>
+        <w:rPr>
+          <w:rFonts w:ascii="Arial" w:hAnsi="Arial" w:cs="Arial"/>
+        </w:rPr>
+        <w:t>mirBase</w:t>
+      </w:r>
+      <w:proofErr w:type="spellEnd"/>
+      <w:r>
+        <w:rPr>
+          <w:rFonts w:ascii="Arial" w:hAnsi="Arial" w:cs="Arial"/>
+        </w:rPr>
+        <w:t xml:space="preserve"> </w:t>
+      </w:r>
+      <w:r>
+        <w:rPr>
+          <w:rFonts w:ascii="Arial" w:hAnsi="Arial" w:cs="Arial"/>
+        </w:rPr>
+        <w:t xml:space="preserve">mature </w:t>
+      </w:r>
+      <w:proofErr w:type="spellStart"/>
+      <w:r>
+        <w:rPr>
+          <w:rFonts w:ascii="Arial" w:hAnsi="Arial" w:cs="Arial"/>
+        </w:rPr>
+        <w:t>miRNA</w:t>
+      </w:r>
+      <w:proofErr w:type="spellEnd"/>
+      <w:r>
+        <w:rPr>
+          <w:rFonts w:ascii="Arial" w:hAnsi="Arial" w:cs="Arial"/>
+        </w:rPr>
+        <w:t xml:space="preserve"> mapping</w:t>
+      </w:r>
+      <w:r>
+        <w:rPr>
+          <w:rFonts w:ascii="Arial" w:hAnsi="Arial" w:cs="Arial"/>
+        </w:rPr>
+        <w:t xml:space="preserve"> = </w:t>
+      </w:r>
+      <w:r>
+        <w:rPr>
+          <w:rFonts w:ascii="Arial" w:hAnsi="Arial" w:cs="Arial"/>
+        </w:rPr>
+        <w:t xml:space="preserve">180 </w:t>
       </w:r>
     </w:p>
     <w:p>
@@ -1212,49 +2246,31 @@
           <w:rFonts w:ascii="Arial" w:hAnsi="Arial" w:cs="Arial"/>
         </w:rPr>
       </w:pPr>
-      <w:r>
-        <w:rPr>
-          <w:rFonts w:ascii="Arial" w:hAnsi="Arial" w:cs="Arial"/>
-        </w:rPr>
-        <w:t>Number of</w:t>
-      </w:r>
-      <w:r>
-        <w:rPr>
-          <w:rFonts w:ascii="Arial" w:hAnsi="Arial" w:cs="Arial"/>
-        </w:rPr>
-        <w:t xml:space="preserve"> predicted</w:t>
-      </w:r>
-      <w:r>
-        <w:rPr>
-          <w:rFonts w:ascii="Arial" w:hAnsi="Arial" w:cs="Arial"/>
-        </w:rPr>
-        <w:t xml:space="preserve"> turkey precursors that have no mirBase </w:t>
-      </w:r>
-      <w:r>
-        <w:rPr>
-          <w:rFonts w:ascii="Arial" w:hAnsi="Arial" w:cs="Arial"/>
-        </w:rPr>
-        <w:t xml:space="preserve">mature </w:t>
-      </w:r>
-      <w:r>
-        <w:rPr>
-          <w:rFonts w:ascii="Arial" w:hAnsi="Arial" w:cs="Arial"/>
-        </w:rPr>
-        <w:t>miRNA mapping</w:t>
-      </w:r>
-      <w:r>
-        <w:rPr>
-          <w:rFonts w:ascii="Arial" w:hAnsi="Arial" w:cs="Arial"/>
-        </w:rPr>
-        <w:t xml:space="preserve"> = </w:t>
-      </w:r>
-      <w:r>
-        <w:rPr>
-          <w:rFonts w:ascii="Arial" w:hAnsi="Arial" w:cs="Arial"/>
-        </w:rPr>
-        <w:t>180 (where do these come from then??)</w:t>
-      </w:r>
-    </w:p>
+      <w:bookmarkStart w:id="4" w:name="OLE_LINK9"/>
+      <w:bookmarkStart w:id="5" w:name="OLE_LINK10"/>
+      <w:r>
+        <w:rPr>
+          <w:rFonts w:ascii="Arial" w:hAnsi="Arial" w:cs="Arial"/>
+        </w:rPr>
+        <w:t xml:space="preserve">Number of precursors with both reads and a chicken </w:t>
+      </w:r>
+      <w:proofErr w:type="spellStart"/>
+      <w:r>
+        <w:rPr>
+          <w:rFonts w:ascii="Arial" w:hAnsi="Arial" w:cs="Arial"/>
+        </w:rPr>
+        <w:t>miRNA</w:t>
+      </w:r>
+      <w:proofErr w:type="spellEnd"/>
+      <w:r>
+        <w:rPr>
+          <w:rFonts w:ascii="Arial" w:hAnsi="Arial" w:cs="Arial"/>
+        </w:rPr>
+        <w:t xml:space="preserve"> mapping to the same location:</w:t>
+      </w:r>
+    </w:p>
+    <w:bookmarkEnd w:id="4"/>
+    <w:bookmarkEnd w:id="5"/>
     <w:p>
       <w:pPr>
         <w:pStyle w:val="ListParagraph"/>
@@ -1266,17 +2282,41 @@
           <w:rFonts w:ascii="Arial" w:hAnsi="Arial" w:cs="Arial"/>
         </w:rPr>
       </w:pPr>
-      <w:bookmarkStart w:id="5" w:name="OLE_LINK9"/>
-      <w:bookmarkStart w:id="6" w:name="OLE_LINK10"/>
-      <w:r>
-        <w:rPr>
-          <w:rFonts w:ascii="Arial" w:hAnsi="Arial" w:cs="Arial"/>
-        </w:rPr>
-        <w:t>Number of precursors with both reads and a chicken miRNA mapping to the same location:</w:t>
-      </w:r>
-    </w:p>
-    <w:bookmarkEnd w:id="5"/>
-    <w:bookmarkEnd w:id="6"/>
+      <w:r>
+        <w:rPr>
+          <w:rFonts w:ascii="Arial" w:hAnsi="Arial" w:cs="Arial"/>
+        </w:rPr>
+        <w:t xml:space="preserve">Number of precursors with both reads and a </w:t>
+      </w:r>
+      <w:proofErr w:type="spellStart"/>
+      <w:r>
+        <w:rPr>
+          <w:rFonts w:ascii="Arial" w:hAnsi="Arial" w:cs="Arial"/>
+        </w:rPr>
+        <w:t>mirBase</w:t>
+      </w:r>
+      <w:proofErr w:type="spellEnd"/>
+      <w:r>
+        <w:rPr>
+          <w:rFonts w:ascii="Arial" w:hAnsi="Arial" w:cs="Arial"/>
+        </w:rPr>
+        <w:t xml:space="preserve"> </w:t>
+      </w:r>
+      <w:proofErr w:type="spellStart"/>
+      <w:r>
+        <w:rPr>
+          <w:rFonts w:ascii="Arial" w:hAnsi="Arial" w:cs="Arial"/>
+        </w:rPr>
+        <w:t>miRNA</w:t>
+      </w:r>
+      <w:proofErr w:type="spellEnd"/>
+      <w:r>
+        <w:rPr>
+          <w:rFonts w:ascii="Arial" w:hAnsi="Arial" w:cs="Arial"/>
+        </w:rPr>
+        <w:t xml:space="preserve"> mapping to the same location:</w:t>
+      </w:r>
+    </w:p>
     <w:p>
       <w:pPr>
         <w:pStyle w:val="ListParagraph"/>
@@ -1292,7 +2332,39 @@
         <w:rPr>
           <w:rFonts w:ascii="Arial" w:hAnsi="Arial" w:cs="Arial"/>
         </w:rPr>
-        <w:t>Number of precursors with both reads and a mirBase miRNA mapping to the same location:</w:t>
+        <w:t xml:space="preserve">Number of turkey precursors with </w:t>
+      </w:r>
+      <w:r>
+        <w:rPr>
+          <w:rFonts w:ascii="Arial" w:hAnsi="Arial" w:cs="Arial"/>
+        </w:rPr>
+        <w:t xml:space="preserve">both </w:t>
+      </w:r>
+      <w:r>
+        <w:rPr>
+          <w:rFonts w:ascii="Arial" w:hAnsi="Arial" w:cs="Arial"/>
+        </w:rPr>
+        <w:t xml:space="preserve">a chicken 5p and 3p </w:t>
+      </w:r>
+      <w:proofErr w:type="spellStart"/>
+      <w:r>
+        <w:rPr>
+          <w:rFonts w:ascii="Arial" w:hAnsi="Arial" w:cs="Arial"/>
+        </w:rPr>
+        <w:t>miRNA</w:t>
+      </w:r>
+      <w:proofErr w:type="spellEnd"/>
+      <w:r>
+        <w:rPr>
+          <w:rFonts w:ascii="Arial" w:hAnsi="Arial" w:cs="Arial"/>
+        </w:rPr>
+        <w:t xml:space="preserve"> mapping</w:t>
+      </w:r>
+      <w:r>
+        <w:rPr>
+          <w:rFonts w:ascii="Arial" w:hAnsi="Arial" w:cs="Arial"/>
+        </w:rPr>
+        <w:t xml:space="preserve"> = 7</w:t>
       </w:r>
     </w:p>
     <w:p>
@@ -1310,6 +2382,7 @@
         <w:rPr>
           <w:rFonts w:ascii="Arial" w:hAnsi="Arial" w:cs="Arial"/>
         </w:rPr>
+        <w:lastRenderedPageBreak/>
         <w:t xml:space="preserve">Number of turkey precursors with </w:t>
       </w:r>
       <w:r>
@@ -1322,13 +2395,41 @@
         <w:rPr>
           <w:rFonts w:ascii="Arial" w:hAnsi="Arial" w:cs="Arial"/>
         </w:rPr>
-        <w:t>a chicken 5p and 3p miRNA mapping</w:t>
-      </w:r>
-      <w:r>
-        <w:rPr>
-          <w:rFonts w:ascii="Arial" w:hAnsi="Arial" w:cs="Arial"/>
-        </w:rPr>
-        <w:t xml:space="preserve"> = 7</w:t>
+        <w:t>a c</w:t>
+      </w:r>
+      <w:r>
+        <w:rPr>
+          <w:rFonts w:ascii="Arial" w:hAnsi="Arial" w:cs="Arial"/>
+        </w:rPr>
+        <w:t xml:space="preserve">hicken </w:t>
+      </w:r>
+      <w:proofErr w:type="spellStart"/>
+      <w:r>
+        <w:rPr>
+          <w:rFonts w:ascii="Arial" w:hAnsi="Arial" w:cs="Arial"/>
+        </w:rPr>
+        <w:t>miRNA</w:t>
+      </w:r>
+      <w:proofErr w:type="spellEnd"/>
+      <w:r>
+        <w:rPr>
+          <w:rFonts w:ascii="Arial" w:hAnsi="Arial" w:cs="Arial"/>
+        </w:rPr>
+        <w:t xml:space="preserve"> and </w:t>
+      </w:r>
+      <w:proofErr w:type="spellStart"/>
+      <w:r>
+        <w:rPr>
+          <w:rFonts w:ascii="Arial" w:hAnsi="Arial" w:cs="Arial"/>
+        </w:rPr>
+        <w:t>miRNA</w:t>
+      </w:r>
+      <w:proofErr w:type="spellEnd"/>
+      <w:r>
+        <w:rPr>
+          <w:rFonts w:ascii="Arial" w:hAnsi="Arial" w:cs="Arial"/>
+        </w:rPr>
+        <w:t>* mapping = 30</w:t>
       </w:r>
     </w:p>
     <w:p>
@@ -1346,25 +2447,21 @@
         <w:rPr>
           <w:rFonts w:ascii="Arial" w:hAnsi="Arial" w:cs="Arial"/>
         </w:rPr>
-        <w:t xml:space="preserve">Number of turkey precursors with </w:t>
-      </w:r>
-      <w:r>
-        <w:rPr>
-          <w:rFonts w:ascii="Arial" w:hAnsi="Arial" w:cs="Arial"/>
-        </w:rPr>
-        <w:t xml:space="preserve">both </w:t>
-      </w:r>
-      <w:r>
-        <w:rPr>
-          <w:rFonts w:ascii="Arial" w:hAnsi="Arial" w:cs="Arial"/>
-        </w:rPr>
-        <w:t>a c</w:t>
-      </w:r>
-      <w:r>
-        <w:rPr>
-          <w:rFonts w:ascii="Arial" w:hAnsi="Arial" w:cs="Arial"/>
-        </w:rPr>
-        <w:t>hicken miRNA and miRNA* mapping = 30</w:t>
+        <w:t xml:space="preserve">Number of precursors with </w:t>
+      </w:r>
+      <w:proofErr w:type="spellStart"/>
+      <w:r>
+        <w:rPr>
+          <w:rFonts w:ascii="Arial" w:hAnsi="Arial" w:cs="Arial"/>
+        </w:rPr>
+        <w:t>isoMirs</w:t>
+      </w:r>
+      <w:proofErr w:type="spellEnd"/>
+      <w:r>
+        <w:rPr>
+          <w:rFonts w:ascii="Arial" w:hAnsi="Arial" w:cs="Arial"/>
+        </w:rPr>
+        <w:t>.</w:t>
       </w:r>
     </w:p>
     <w:p>
@@ -1382,7 +2479,35 @@
         <w:rPr>
           <w:rFonts w:ascii="Arial" w:hAnsi="Arial" w:cs="Arial"/>
         </w:rPr>
-        <w:t>Number of precursors with isoMirs.</w:t>
+        <w:t xml:space="preserve">Counts mapping to each </w:t>
+      </w:r>
+      <w:proofErr w:type="spellStart"/>
+      <w:r>
+        <w:rPr>
+          <w:rFonts w:ascii="Arial" w:hAnsi="Arial" w:cs="Arial"/>
+        </w:rPr>
+        <w:t>id’d</w:t>
+      </w:r>
+      <w:proofErr w:type="spellEnd"/>
+      <w:r>
+        <w:rPr>
+          <w:rFonts w:ascii="Arial" w:hAnsi="Arial" w:cs="Arial"/>
+        </w:rPr>
+        <w:t xml:space="preserve"> chicken </w:t>
+      </w:r>
+      <w:proofErr w:type="spellStart"/>
+      <w:r>
+        <w:rPr>
+          <w:rFonts w:ascii="Arial" w:hAnsi="Arial" w:cs="Arial"/>
+        </w:rPr>
+        <w:t>miRNA</w:t>
+      </w:r>
+      <w:proofErr w:type="spellEnd"/>
+      <w:r>
+        <w:rPr>
+          <w:rFonts w:ascii="Arial" w:hAnsi="Arial" w:cs="Arial"/>
+        </w:rPr>
+        <w:t>.</w:t>
       </w:r>
     </w:p>
     <w:p>
@@ -1400,15 +2525,525 @@
         <w:rPr>
           <w:rFonts w:ascii="Arial" w:hAnsi="Arial" w:cs="Arial"/>
         </w:rPr>
-        <w:t>Counts mapping to each id’d chicken miRNA.</w:t>
-      </w:r>
+        <w:t xml:space="preserve">Compare number of unique sequences with number of reads mapping to known </w:t>
+      </w:r>
+      <w:proofErr w:type="spellStart"/>
+      <w:r>
+        <w:rPr>
+          <w:rFonts w:ascii="Arial" w:hAnsi="Arial" w:cs="Arial"/>
+        </w:rPr>
+        <w:t>miRNAs</w:t>
+      </w:r>
+      <w:proofErr w:type="spellEnd"/>
+      <w:r>
+        <w:rPr>
+          <w:rFonts w:ascii="Arial" w:hAnsi="Arial" w:cs="Arial"/>
+        </w:rPr>
+        <w:t xml:space="preserve"> (assess diversity of the different classes of read).</w:t>
+      </w:r>
+    </w:p>
+    <w:bookmarkEnd w:id="0"/>
+    <w:bookmarkEnd w:id="1"/>
+    <w:p>
+      <w:pPr>
+        <w:rPr>
+          <w:rFonts w:ascii="Arial" w:hAnsi="Arial" w:cs="Arial"/>
+          <w:i/>
+        </w:rPr>
+      </w:pPr>
+    </w:p>
+    <w:p>
+      <w:pPr>
+        <w:rPr>
+          <w:rFonts w:ascii="Arial" w:hAnsi="Arial" w:cs="Arial"/>
+          <w:i/>
+        </w:rPr>
+      </w:pPr>
+    </w:p>
+    <w:p>
+      <w:pPr>
+        <w:rPr>
+          <w:rFonts w:ascii="Arial" w:hAnsi="Arial" w:cs="Arial"/>
+          <w:i/>
+        </w:rPr>
+      </w:pPr>
+      <w:r>
+        <w:rPr>
+          <w:rFonts w:ascii="Arial" w:hAnsi="Arial" w:cs="Arial"/>
+          <w:i/>
+        </w:rPr>
+        <w:t xml:space="preserve">Comparison with chicken (Gallus </w:t>
+      </w:r>
+      <w:proofErr w:type="spellStart"/>
+      <w:r>
+        <w:rPr>
+          <w:rFonts w:ascii="Arial" w:hAnsi="Arial" w:cs="Arial"/>
+          <w:i/>
+        </w:rPr>
+        <w:t>gallus</w:t>
+      </w:r>
+      <w:proofErr w:type="spellEnd"/>
+      <w:r>
+        <w:rPr>
+          <w:rFonts w:ascii="Arial" w:hAnsi="Arial" w:cs="Arial"/>
+          <w:i/>
+        </w:rPr>
+        <w:t>) micro-RNAs</w:t>
+      </w:r>
+    </w:p>
+    <w:p>
+      <w:pPr>
+        <w:rPr>
+          <w:rFonts w:ascii="Arial" w:hAnsi="Arial" w:cs="Arial"/>
+        </w:rPr>
+      </w:pPr>
+    </w:p>
+    <w:p>
+      <w:pPr>
+        <w:rPr>
+          <w:rFonts w:ascii="Arial" w:hAnsi="Arial" w:cs="Arial"/>
+        </w:rPr>
+      </w:pPr>
+      <w:r>
+        <w:rPr>
+          <w:rFonts w:ascii="Arial" w:hAnsi="Arial" w:cs="Arial"/>
+        </w:rPr>
+        <w:t>4</w:t>
+      </w:r>
+      <w:bookmarkStart w:id="6" w:name="_GoBack"/>
+      <w:r>
+        <w:rPr>
+          <w:rFonts w:ascii="Arial" w:hAnsi="Arial" w:cs="Arial"/>
+        </w:rPr>
+        <w:t>67</w:t>
+      </w:r>
+      <w:bookmarkEnd w:id="6"/>
+      <w:r>
+        <w:rPr>
+          <w:rFonts w:ascii="Arial" w:hAnsi="Arial" w:cs="Arial"/>
+        </w:rPr>
+        <w:t xml:space="preserve"> chicken mature </w:t>
+      </w:r>
+      <w:proofErr w:type="spellStart"/>
+      <w:r>
+        <w:rPr>
+          <w:rFonts w:ascii="Arial" w:hAnsi="Arial" w:cs="Arial"/>
+        </w:rPr>
+        <w:t>miRNAs</w:t>
+      </w:r>
+      <w:proofErr w:type="spellEnd"/>
+      <w:r>
+        <w:rPr>
+          <w:rFonts w:ascii="Arial" w:hAnsi="Arial" w:cs="Arial"/>
+        </w:rPr>
+        <w:t xml:space="preserve"> in </w:t>
+      </w:r>
+      <w:proofErr w:type="spellStart"/>
+      <w:r>
+        <w:rPr>
+          <w:rFonts w:ascii="Arial" w:hAnsi="Arial" w:cs="Arial"/>
+        </w:rPr>
+        <w:t>MirBase</w:t>
+      </w:r>
+      <w:proofErr w:type="spellEnd"/>
+    </w:p>
+    <w:p>
+      <w:pPr>
+        <w:rPr>
+          <w:rFonts w:ascii="Arial" w:hAnsi="Arial" w:cs="Arial"/>
+        </w:rPr>
+      </w:pPr>
+      <w:r>
+        <w:rPr>
+          <w:rFonts w:ascii="Arial" w:hAnsi="Arial" w:cs="Arial"/>
+        </w:rPr>
+        <w:t xml:space="preserve">77 </w:t>
+      </w:r>
+      <w:proofErr w:type="spellStart"/>
+      <w:r>
+        <w:rPr>
+          <w:rFonts w:ascii="Arial" w:hAnsi="Arial" w:cs="Arial"/>
+        </w:rPr>
+        <w:t>miRNA</w:t>
+      </w:r>
+      <w:proofErr w:type="spellEnd"/>
+      <w:r>
+        <w:rPr>
+          <w:rFonts w:ascii="Arial" w:hAnsi="Arial" w:cs="Arial"/>
+        </w:rPr>
+        <w:t>*</w:t>
+      </w:r>
+    </w:p>
+    <w:p>
+      <w:pPr>
+        <w:rPr>
+          <w:rFonts w:ascii="Arial" w:hAnsi="Arial" w:cs="Arial"/>
+        </w:rPr>
+      </w:pPr>
+      <w:r>
+        <w:rPr>
+          <w:rFonts w:ascii="Arial" w:hAnsi="Arial" w:cs="Arial"/>
+        </w:rPr>
+        <w:t xml:space="preserve">11 </w:t>
+      </w:r>
+      <w:r>
+        <w:rPr>
+          <w:rFonts w:ascii="Arial" w:hAnsi="Arial" w:cs="Arial"/>
+        </w:rPr>
+        <w:t xml:space="preserve">chicken </w:t>
+      </w:r>
+      <w:proofErr w:type="spellStart"/>
+      <w:r>
+        <w:rPr>
+          <w:rFonts w:ascii="Arial" w:hAnsi="Arial" w:cs="Arial"/>
+        </w:rPr>
+        <w:t>miRNA</w:t>
+      </w:r>
+      <w:proofErr w:type="spellEnd"/>
+      <w:r>
+        <w:rPr>
+          <w:rFonts w:ascii="Arial" w:hAnsi="Arial" w:cs="Arial"/>
+        </w:rPr>
+        <w:t xml:space="preserve"> precursors annotated with 3p and 5p mature sequences</w:t>
+      </w:r>
+    </w:p>
+    <w:p>
+      <w:pPr>
+        <w:rPr>
+          <w:rFonts w:ascii="Arial" w:hAnsi="Arial" w:cs="Arial"/>
+        </w:rPr>
+      </w:pPr>
+      <w:r>
+        <w:rPr>
+          <w:rFonts w:ascii="Arial" w:hAnsi="Arial" w:cs="Arial"/>
+        </w:rPr>
+        <w:t xml:space="preserve">18226 mature </w:t>
+      </w:r>
+      <w:proofErr w:type="spellStart"/>
+      <w:r>
+        <w:rPr>
+          <w:rFonts w:ascii="Arial" w:hAnsi="Arial" w:cs="Arial"/>
+        </w:rPr>
+        <w:t>miRNAs</w:t>
+      </w:r>
+      <w:proofErr w:type="spellEnd"/>
+      <w:r>
+        <w:rPr>
+          <w:rFonts w:ascii="Arial" w:hAnsi="Arial" w:cs="Arial"/>
+        </w:rPr>
+        <w:t xml:space="preserve"> total in version of </w:t>
+      </w:r>
+      <w:proofErr w:type="spellStart"/>
+      <w:r>
+        <w:rPr>
+          <w:rFonts w:ascii="Arial" w:hAnsi="Arial" w:cs="Arial"/>
+        </w:rPr>
+        <w:t>MirBase</w:t>
+      </w:r>
+      <w:proofErr w:type="spellEnd"/>
+      <w:r>
+        <w:rPr>
+          <w:rFonts w:ascii="Arial" w:hAnsi="Arial" w:cs="Arial"/>
+        </w:rPr>
+        <w:t xml:space="preserve"> used (</w:t>
+      </w:r>
+      <w:proofErr w:type="spellStart"/>
+      <w:r>
+        <w:rPr>
+          <w:rFonts w:ascii="Arial" w:hAnsi="Arial" w:cs="Arial"/>
+        </w:rPr>
+        <w:t>inc</w:t>
+      </w:r>
+      <w:proofErr w:type="spellEnd"/>
+      <w:r>
+        <w:rPr>
+          <w:rFonts w:ascii="Arial" w:hAnsi="Arial" w:cs="Arial"/>
+        </w:rPr>
+        <w:t xml:space="preserve"> </w:t>
+      </w:r>
+      <w:proofErr w:type="spellStart"/>
+      <w:r>
+        <w:rPr>
+          <w:rFonts w:ascii="Arial" w:hAnsi="Arial" w:cs="Arial"/>
+        </w:rPr>
+        <w:t>miRNA</w:t>
+      </w:r>
+      <w:proofErr w:type="spellEnd"/>
+      <w:r>
+        <w:rPr>
+          <w:rFonts w:ascii="Arial" w:hAnsi="Arial" w:cs="Arial"/>
+        </w:rPr>
+        <w:t>*s)</w:t>
+      </w:r>
+    </w:p>
+    <w:p>
+      <w:pPr>
+        <w:rPr>
+          <w:rFonts w:ascii="Arial" w:hAnsi="Arial" w:cs="Arial"/>
+        </w:rPr>
+      </w:pPr>
+    </w:p>
+    <w:p>
+      <w:pPr>
+        <w:rPr>
+          <w:rFonts w:ascii="Arial" w:hAnsi="Arial" w:cs="Arial"/>
+        </w:rPr>
+      </w:pPr>
+      <w:r>
+        <w:rPr>
+          <w:rFonts w:ascii="Arial" w:hAnsi="Arial" w:cs="Arial"/>
+        </w:rPr>
+        <w:t>Our analysis</w:t>
+      </w:r>
+      <w:r>
+        <w:rPr>
+          <w:rFonts w:ascii="Arial" w:hAnsi="Arial" w:cs="Arial"/>
+        </w:rPr>
+        <w:t xml:space="preserve"> yielded </w:t>
+      </w:r>
+      <w:r>
+        <w:rPr>
+          <w:rFonts w:ascii="Arial" w:hAnsi="Arial" w:cs="Arial"/>
+        </w:rPr>
+        <w:t xml:space="preserve">turkey </w:t>
+      </w:r>
+      <w:r>
+        <w:rPr>
+          <w:rFonts w:ascii="Arial" w:hAnsi="Arial" w:cs="Arial"/>
+        </w:rPr>
+        <w:t xml:space="preserve">249 precursors with </w:t>
+      </w:r>
+      <w:r>
+        <w:rPr>
+          <w:rFonts w:ascii="Arial" w:hAnsi="Arial" w:cs="Arial"/>
+        </w:rPr>
+        <w:t>both reads and a</w:t>
+      </w:r>
+      <w:r>
+        <w:rPr>
+          <w:rFonts w:ascii="Arial" w:hAnsi="Arial" w:cs="Arial"/>
+        </w:rPr>
+        <w:t xml:space="preserve"> </w:t>
+      </w:r>
+      <w:proofErr w:type="spellStart"/>
+      <w:r>
+        <w:rPr>
+          <w:rFonts w:ascii="Arial" w:hAnsi="Arial" w:cs="Arial"/>
+        </w:rPr>
+        <w:t>mirBase</w:t>
+      </w:r>
+      <w:proofErr w:type="spellEnd"/>
+      <w:r>
+        <w:rPr>
+          <w:rFonts w:ascii="Arial" w:hAnsi="Arial" w:cs="Arial"/>
+        </w:rPr>
+        <w:t xml:space="preserve"> </w:t>
+      </w:r>
+      <w:proofErr w:type="spellStart"/>
+      <w:r>
+        <w:rPr>
+          <w:rFonts w:ascii="Arial" w:hAnsi="Arial" w:cs="Arial"/>
+        </w:rPr>
+        <w:t>miRNA</w:t>
+      </w:r>
+      <w:proofErr w:type="spellEnd"/>
+      <w:r>
+        <w:rPr>
+          <w:rFonts w:ascii="Arial" w:hAnsi="Arial" w:cs="Arial"/>
+        </w:rPr>
+        <w:t xml:space="preserve"> mapping to them; 200 of</w:t>
+      </w:r>
+      <w:r>
+        <w:rPr>
+          <w:rFonts w:ascii="Arial" w:hAnsi="Arial" w:cs="Arial"/>
+        </w:rPr>
+        <w:t xml:space="preserve"> which had</w:t>
+      </w:r>
+      <w:r>
+        <w:rPr>
+          <w:rFonts w:ascii="Arial" w:hAnsi="Arial" w:cs="Arial"/>
+        </w:rPr>
+        <w:t xml:space="preserve"> chicken </w:t>
+      </w:r>
+      <w:proofErr w:type="spellStart"/>
+      <w:r>
+        <w:rPr>
+          <w:rFonts w:ascii="Arial" w:hAnsi="Arial" w:cs="Arial"/>
+        </w:rPr>
+        <w:t>miRNAs</w:t>
+      </w:r>
+      <w:proofErr w:type="spellEnd"/>
+      <w:r>
+        <w:rPr>
+          <w:rFonts w:ascii="Arial" w:hAnsi="Arial" w:cs="Arial"/>
+        </w:rPr>
+        <w:t xml:space="preserve"> mapping to them</w:t>
+      </w:r>
+      <w:r>
+        <w:rPr>
+          <w:rFonts w:ascii="Arial" w:hAnsi="Arial" w:cs="Arial"/>
+        </w:rPr>
+        <w:t>. This</w:t>
+      </w:r>
+      <w:r>
+        <w:rPr>
+          <w:rFonts w:ascii="Arial" w:hAnsi="Arial" w:cs="Arial"/>
+        </w:rPr>
+        <w:t xml:space="preserve"> </w:t>
+      </w:r>
+      <w:r>
+        <w:rPr>
+          <w:rFonts w:ascii="Arial" w:hAnsi="Arial" w:cs="Arial"/>
+        </w:rPr>
+        <w:t xml:space="preserve">is much lower </w:t>
+      </w:r>
+      <w:r>
+        <w:rPr>
+          <w:rFonts w:ascii="Arial" w:hAnsi="Arial" w:cs="Arial"/>
+        </w:rPr>
+        <w:t xml:space="preserve">than the </w:t>
+      </w:r>
+      <w:r>
+        <w:rPr>
+          <w:rFonts w:ascii="Arial" w:hAnsi="Arial" w:cs="Arial"/>
+        </w:rPr>
+        <w:t>437</w:t>
+      </w:r>
+      <w:r>
+        <w:rPr>
+          <w:rFonts w:ascii="Arial" w:hAnsi="Arial" w:cs="Arial"/>
+        </w:rPr>
+        <w:t xml:space="preserve"> predicted turkey </w:t>
+      </w:r>
+      <w:proofErr w:type="spellStart"/>
+      <w:r>
+        <w:rPr>
+          <w:rFonts w:ascii="Arial" w:hAnsi="Arial" w:cs="Arial"/>
+        </w:rPr>
+        <w:t>miRNAs</w:t>
+      </w:r>
+      <w:proofErr w:type="spellEnd"/>
+      <w:r>
+        <w:rPr>
+          <w:rFonts w:ascii="Arial" w:hAnsi="Arial" w:cs="Arial"/>
+        </w:rPr>
+        <w:t xml:space="preserve"> </w:t>
+      </w:r>
+      <w:r>
+        <w:rPr>
+          <w:rFonts w:ascii="Arial" w:hAnsi="Arial" w:cs="Arial"/>
+        </w:rPr>
+        <w:t>repo</w:t>
+      </w:r>
+      <w:r>
+        <w:rPr>
+          <w:rFonts w:ascii="Arial" w:hAnsi="Arial" w:cs="Arial"/>
+        </w:rPr>
+        <w:t>rted in the turkey genome paper</w:t>
+      </w:r>
+      <w:r>
+        <w:rPr>
+          <w:rFonts w:ascii="Arial" w:hAnsi="Arial" w:cs="Arial"/>
+        </w:rPr>
+        <w:t xml:space="preserve"> </w:t>
+      </w:r>
+      <w:r>
+        <w:rPr>
+          <w:rFonts w:ascii="Arial" w:hAnsi="Arial" w:cs="Arial"/>
+        </w:rPr>
+        <w:fldChar w:fldCharType="begin" w:fldLock="1"/>
+      </w:r>
+      <w:r>
+        <w:rPr>
+          <w:rFonts w:ascii="Arial" w:hAnsi="Arial" w:cs="Arial"/>
+        </w:rPr>
+        <w:instrText>ADDIN CSL_CITATION { "citationItems" : [ { "id" : "ITEM-1", "itemData" : { "DOI" : "10.1371/journal.pbio.1000475", "ISBN" : "2007352051788", "abstract" : "A synergistic combination of two next-generation sequencing platforms with a detailed comparative BAC physical contig map provided a cost-effective assembly of the genome sequence of the domestic turkey (Meleagris gallopavo). Heterozygosity of the sequenced source genome allowed discovery of more than 600,000 high quality single nucleotide variants. Despite this heterozygosity, the current genome assembly (\u223c1.1 Gb) includes 917 Mb of sequence assigned to specific turkey chromosomes. Annotation identified nearly 16,000 genes, with 15,093 recognized as protein coding and 611 as non-coding RNA genes. Comparative analysis of the turkey, chicken, and zebra finch genomes, and comparing avian to mammalian species, supports the characteristic stability of avian genomes and identifies genes unique to the avian lineage. Clear differences are seen in number and variety of genes of the avian immune system where expansions and novel genes are less frequent than examples of gene loss. The turkey genome sequence provides resources to further understand the evolution of vertebrate genomes and genetic variation underlying economically important quantitative traits in poultry. This integrated approach may be a model for providing both gene and chromosome level assemblies of other species with agricultural, ecological, and evolutionary interest.", "author" : [ { "dropping-particle" : "", "family" : "Dalloul", "given" : "Rami a", "non-dropping-particle" : "", "parse-names" : false, "suffix" : "" }, { "dropping-particle" : "", "family" : "Long", "given" : "Julie a", "non-dropping-particle" : "", "parse-names" : false, "suffix" : "" }, { "dropping-particle" : "V", "family" : "Zimin", "given" : "Aleksey", "non-dropping-particle" : "", "parse-names" : false, "suffix" : "" }, { "dropping-particle" : "", "family" : "Aslam", "given" : "Luqman", "non-dropping-particle" : "", "parse-names" : false, "suffix" : "" }, { "dropping-particle" : "", "family" : "Beal", "given" : "Kathryn", "non-dropping-particle" : "", "parse-names" : false, "suffix" : "" }, { "dropping-particle" : "", "family" : "Blomberg", "given" : "Le Ann", "non-dropping-particle" : "", "parse-names" : false, "suffix" : "" }, { "dropping-particle" : "", "family" : "Bouffard", "given" : "Pascal", "non-dropping-particle" : "", "parse-names" : false, "suffix" : "" }, { "dropping-particle" : "", "family" : "Burt", "given" : "David W", "non-dropping-particle" : "", "parse-names" : false, "suffix" : "" }, { "dropping-particle" : "", "family" : "Crasta", "given" : "Oswald", "non-dropping-particle" : "", "parse-names" : false, "suffix" : "" }, { "dropping-particle" : "", "family" : "Crooijmans", "given" : "Richard P M a", "non-dropping-particle" : "", "parse-names" : false, "suffix" : "" }, { "dropping-particle" : "", "family" : "Cooper", "given" : "Kristal", "non-dropping-particle" : "", "parse-names" : false, "suffix" : "" }, { "dropping-particle" : "", "family" : "Coulombe", "given" : "Roger a", "non-dropping-particle" : "", "parse-names" : false, "suffix" : "" }, { "dropping-particle" : "", "family" : "De", "given" : "Supriyo", "non-dropping-particle" : "", "parse-names" : false, "suffix" : "" }, { "dropping-particle" : "", "family" : "Delany", "given" : "Mary E", "non-dropping-particle" : "", "parse-names" : false, "suffix" : "" }, { "dropping-particle" : "", "family" : "Dodgson", "given" : "Jerry B", "non-dropping-particle" : "", "parse-names" : false, "suffix" : "" }, { "dropping-particle" : "", "family" : "Dong", "given" : "Jennifer J", "non-dropping-particle" : "", "parse-names" : false, "suffix" : "" }, { "dropping-particle" : "", "family" : "Evans", "given" : "Clive", "non-dropping-particle" : "", "parse-names" : false, "suffix" : "" }, { "dropping-particle" : "", "family" : "Frederickson", "given" : "Karin M", "non-dropping-particle" : "", "parse-names" : false, "suffix" : "" }, { "dropping-particle" : "", "family" : "Flicek", "given" : "Paul", "non-dropping-particle" : "", "parse-names" : false, "suffix" : "" }, { "dropping-particle" : "", "family" : "Florea", "given" : "Liliana", "non-dropping-particle" : "", "parse-names" : false, "suffix" : "" }, { "dropping-particle" : "", "family" : "Folkerts", "given" : "Otto", "non-dropping-particle" : "", "parse-names" : false, "suffix" : "" }, { "dropping-particle" : "", "family" : "Groenen", "given" : "Martien a M", "non-dropping-particle" : "", "parse-names" : false, "suffix" : "" }, { "dropping-particle" : "", "family" : "Harkins", "given" : "Tim T", "non-dropping-particle" : "", "parse-names" : false, "suffix" : "" }, { "dropping-particle" : "", "family" : "Herrero", "given" : "Javier", "non-dropping-particle" : "", "parse-names" : false, "suffix" : "" }, { "dropping-particle" : "", "family" : "Hoffmann", "given" : "Steve", "non-dropping-particle" : "", "parse-names" : false, "suffix" : "" }, { "dropping-particle" : "", "family" : "Megens", "given" : "Hendrik-Jan", "non-dropping-particle" : "", "parse-names" : false, "suffix" : "" }, { "dropping-particle" : "", "family" : "Jiang", "given" : "Andrew", "non-dropping-particle" : "", "parse-names" : false, "suffix" : "" }, { "dropping-particle" : "", "family" : "Jong", "given" : "Pieter", "non-dropping-particle" : "de", "parse-names" : false, "suffix" : "" }, { "dropping-particle" : "", "family" : "Kaiser", "given" : "Pete", "non-dropping-particle" : "", "parse-names" : false, "suffix" : "" }, { "dropping-particle" : "", "family" : "Kim", "given" : "Heebal", "non-dropping-particle" : "", "parse-names" : false, "suffix" : "" }, { "dropping-particle" : "", "family" : "Kim", "given" : "Kyu-Won", "non-dropping-particle" : "", "parse-names" : false, "suffix" : "" }, { "dropping-particle" : "", "family" : "Kim", "given" : "Sungwon", "non-dropping-particle" : "", "parse-names" : false, "suffix" : "" }, { "dropping-particle" : "", "family" : "Langenberger", "given" : "David", "non-dropping-particle" : "", "parse-names" : false, "suffix" : "" }, { "dropping-particle" : "", "family" : "Lee", "given" : "Mi-Kyung", "non-dropping-particle" : "", "parse-names" : false, "suffix" : "" }, { "dropping-particle" : "", "family" : "Lee", "given" : "Taeheon", "non-dropping-particle" : "", "parse-names" : false, "suffix" : "" }, { "dropping-particle" : "", "family" : "Mane", "given" : "Shrinivasrao", "non-dropping-particle" : "", "parse-names" : false, "suffix" : "" }, { "dropping-particle" : "", "family" : "Marcais", "given" : "Guillaume", "non-dropping-particle" : "", "parse-names" : false, "suffix" : "" }, { "dropping-particle" : "", "family" : "Marz", "given" : "Manja", "non-dropping-particle" : "", "parse-names" : false, "suffix" : "" }, { "dropping-particle" : "", "family" : "McElroy", "given" : "Audrey P", "non-dropping-particle" : "", "parse-names" : false, "suffix" : "" }, { "dropping-particle" : "", "family" : "Modise", "given" : "Thero", "non-dropping-particle" : "", "parse-names" : false, "suffix" : "" }, { "dropping-particle" : "", "family" : "Nefedov", "given" : "Mikhail", "non-dropping-particle" : "", "parse-names" : false, "suffix" : "" }, { "dropping-particle" : "", "family" : "Notredame", "given" : "C\u00e9dric", "non-dropping-particle" : "", "parse-names" : false, "suffix" : "" }, { "dropping-particle" : "", "family" : "Paton", "given" : "Ian R", "non-dropping-particle" : "", "parse-names" : false, "suffix" : "" }, { "dropping-particle" : "", "family" : "Payne", "given" : "William S", "non-dropping-particle" : "", "parse-names" : false, "suffix" : "" }, { "dropping-particle" : "", "family" : "Pertea", "given" : "Geo", "non-dropping-particle" : "", "parse-names" : false, "suffix" : "" }, { "dropping-particle" : "", "family" : "Prickett", "given" : "Dennis", "non-dropping-particle" : "", "parse-names" : false, "suffix" : "" }, { "dropping-particle" : "", "family" : "Puiu", "given" : "Daniela", "non-dropping-particle" : "", "parse-names" : false, "suffix" : "" }, { "dropping-particle" : "", "family" : "Qioa", "given" : "Dan", "non-dropping-particle" : "", "parse-names" : false, "suffix" : "" }, { "dropping-particle" : "", "family" : "Raineri", "given" : "Emanuele", "non-dropping-particle" : "", "parse-names" : false, "suffix" : "" }, { "dropping-particle" : "", "family" : "Ruffier", "given" : "Magali", "non-dropping-particle" : "", "parse-names" : false, "suffix" : "" }, { "dropping-particle" : "", "family" : "Salzberg", "given" : "Steven L", "non-dropping-particle" : "", "parse-names" : false, "suffix" : "" }, { "dropping-particle" : "", "family" : "Schatz", "given" : "Michael C", "non-dropping-particle" : "", "parse-names" : false, "suffix" : "" }, { "dropping-particle" : "", "family" : "Scheuring", "given" : "Chantel", "non-dropping-particle" : "", "parse-names" : false, "suffix" : "" }, { "dropping-particle" : "", "family" : "Schmidt", "given" : "Carl J", "non-dropping-particle" : "", "parse-names" : false, "suffix" : "" }, { "dropping-particle" : "", "family" : "Schroeder", "given" : "Steven", "non-dropping-particle" : "", "parse-names" : false, "suffix" : "" }, { "dropping-particle" : "", "family" : "Searle", "given" : "Stephen M J", "non-dropping-particle" : "", "parse-names" : false, "suffix" : "" }, { "dropping-particle" : "", "family" : "Smith", "given" : "Edward J", "non-dropping-particle" : "", "parse-names" : false, "suffix" : "" }, { "dropping-particle" : "", "family" : "Smith", "given" : "Jacqueline", "non-dropping-particle" : "", "parse-names" : false, "suffix" : "" }, { "dropping-particle" : "", "family" : "Sonstegard", "given" : "Tad S", "non-dropping-particle" : "", "parse-names" : false, "suffix" : "" }, { "dropping-particle" : "", "family" : "Stadler", "given" : "Peter F", "non-dropping-particle" : "", "parse-names" : false, "suffix" : "" }, { "dropping-particle" : "", "family" : "Tafer", "given" : "Hakim", "non-dropping-particle" : "", "parse-names" : false, "suffix" : "" }, { "dropping-particle" : "", "family" : "Tu", "given" : "Zhijian Jake", "non-dropping-particle" : "", "parse-names" : false, "suffix" : "" }, { "dropping-particle" : "", "family" : "Tassell", "given" : "Curtis P", "non-dropping-particle" : "Van", "parse-names" : false, "suffix" : "" }, { "dropping-particle" : "", "family" : "Vilella", "given" : "Albert J", "non-dropping-particle" : "", "parse-names" : false, "suffix" : "" }, { "dropping-particle" : "", "family" : "Williams", "given" : "Kelly P", "non-dropping-particle" : "", "parse-names" : false, "suffix" : "" }, { "dropping-particle" : "", "family" : "Yorke", "given" : "James a", "non-dropping-particle" : "", "parse-names" : false, "suffix" : "" }, { "dropping-particle" : "", "family" : "Zhang", "given" : "Liqing", "non-dropping-particle" : "", "parse-names" : false, "suffix" : "" }, { "dropping-particle" : "", "family" : "Zhang", "given" : "Hong-Bin", "non-dropping-particle" : "", "parse-names" : false, "suffix" : "" }, { "dropping-particle" : "", "family" : "Zhang", "given" : "Xiaojun", "non-dropping-particle" : "", "parse-names" : false, "suffix" : "" }, { "dropping-particle" : "", "family" : "Zhang", "given" : "Yang", "non-dropping-particle" : "", "parse-names" : false, "suffix" : "" }, { "dropping-particle" : "", "family" : "Reed", "given" : "Kent M", "non-dropping-particle" : "", "parse-names" : false, "suffix" : "" } ], "container-title" : "PLoS biology", "id" : "ITEM-1", "issue" : "9", "issued" : { "date-parts" : [ [ "2010", "1" ] ] }, "title" : "Multi-platform next-generation sequencing of the domestic turkey (Meleagris gallopavo): genome assembly and analysis.", "type" : "article-journal", "volume" : "8" }, "uris" : [ "http://www.mendeley.com/documents/?uuid=d57b9c18-a73d-4433-b3f2-7910f79750f9" ] } ], "mendeley" : { "previouslyFormattedCitation" : "(Dalloul et al., 2010)" }, "properties" : { "noteIndex" : 0 }, "schema" : "https://github.com/citation-style-language/schema/raw/master/csl-citation.json" }</w:instrText>
+      </w:r>
+      <w:r>
+        <w:rPr>
+          <w:rFonts w:ascii="Arial" w:hAnsi="Arial" w:cs="Arial"/>
+        </w:rPr>
+        <w:fldChar w:fldCharType="separate"/>
+      </w:r>
+      <w:r>
+        <w:rPr>
+          <w:rFonts w:ascii="Arial" w:hAnsi="Arial" w:cs="Arial"/>
+          <w:noProof/>
+        </w:rPr>
+        <w:t>(Dalloul et al., 2010)</w:t>
+      </w:r>
+      <w:r>
+        <w:rPr>
+          <w:rFonts w:ascii="Arial" w:hAnsi="Arial" w:cs="Arial"/>
+        </w:rPr>
+        <w:fldChar w:fldCharType="end"/>
+      </w:r>
+      <w:r>
+        <w:rPr>
+          <w:rFonts w:ascii="Arial" w:hAnsi="Arial" w:cs="Arial"/>
+        </w:rPr>
+        <w:t xml:space="preserve">. </w:t>
+      </w:r>
+      <w:r>
+        <w:rPr>
+          <w:rFonts w:ascii="Arial" w:hAnsi="Arial" w:cs="Arial"/>
+        </w:rPr>
+        <w:t>The likely</w:t>
+      </w:r>
+      <w:r>
+        <w:rPr>
+          <w:rFonts w:ascii="Arial" w:hAnsi="Arial" w:cs="Arial"/>
+        </w:rPr>
+        <w:t xml:space="preserve"> explanation for this </w:t>
+      </w:r>
+      <w:r>
+        <w:rPr>
+          <w:rFonts w:ascii="Arial" w:hAnsi="Arial" w:cs="Arial"/>
+        </w:rPr>
+        <w:t xml:space="preserve">is that our sequencing data comes from macrophages, which are a highly specialized cell type. In fact, most of our reads are taken up with a few </w:t>
+      </w:r>
+      <w:proofErr w:type="gramStart"/>
+      <w:r>
+        <w:rPr>
+          <w:rFonts w:ascii="Arial" w:hAnsi="Arial" w:cs="Arial"/>
+        </w:rPr>
+        <w:t>highly-expressed</w:t>
+      </w:r>
+      <w:proofErr w:type="gramEnd"/>
+      <w:r>
+        <w:rPr>
+          <w:rFonts w:ascii="Arial" w:hAnsi="Arial" w:cs="Arial"/>
+        </w:rPr>
+        <w:t xml:space="preserve"> </w:t>
+      </w:r>
+      <w:proofErr w:type="spellStart"/>
+      <w:r>
+        <w:rPr>
+          <w:rFonts w:ascii="Arial" w:hAnsi="Arial" w:cs="Arial"/>
+        </w:rPr>
+        <w:t>miRNAs</w:t>
+      </w:r>
+      <w:proofErr w:type="spellEnd"/>
+      <w:r>
+        <w:rPr>
+          <w:rFonts w:ascii="Arial" w:hAnsi="Arial" w:cs="Arial"/>
+        </w:rPr>
+        <w:t>.</w:t>
+      </w:r>
+    </w:p>
+    <w:p>
+      <w:pPr>
+        <w:rPr>
+          <w:rFonts w:ascii="Arial" w:hAnsi="Arial" w:cs="Arial"/>
+        </w:rPr>
+      </w:pPr>
     </w:p>
     <w:p>
       <w:pPr>
         <w:pStyle w:val="ListParagraph"/>
         <w:numPr>
           <w:ilvl w:val="0"/>
-          <w:numId w:val="1"/>
+          <w:numId w:val="7"/>
         </w:numPr>
         <w:rPr>
           <w:rFonts w:ascii="Arial" w:hAnsi="Arial" w:cs="Arial"/>
@@ -1418,162 +3053,139 @@
         <w:rPr>
           <w:rFonts w:ascii="Arial" w:hAnsi="Arial" w:cs="Arial"/>
         </w:rPr>
-        <w:t>Compare number of unique sequences with number of reads mapping to known miRNAs (assess diversity of the different classes of read).</w:t>
-      </w:r>
-    </w:p>
-    <w:bookmarkEnd w:id="1"/>
-    <w:bookmarkEnd w:id="2"/>
-    <w:p>
-      <w:pPr>
-        <w:rPr>
-          <w:rFonts w:ascii="Arial" w:hAnsi="Arial" w:cs="Arial"/>
-          <w:i/>
-        </w:rPr>
-      </w:pPr>
-    </w:p>
-    <w:p>
-      <w:pPr>
-        <w:rPr>
-          <w:rFonts w:ascii="Arial" w:hAnsi="Arial" w:cs="Arial"/>
-          <w:i/>
-        </w:rPr>
-      </w:pPr>
-    </w:p>
-    <w:p>
-      <w:pPr>
-        <w:rPr>
-          <w:rFonts w:ascii="Arial" w:hAnsi="Arial" w:cs="Arial"/>
-          <w:i/>
-        </w:rPr>
-      </w:pPr>
-      <w:r>
-        <w:rPr>
-          <w:rFonts w:ascii="Arial" w:hAnsi="Arial" w:cs="Arial"/>
-          <w:i/>
-        </w:rPr>
-        <w:t>Comparison with chicken (Gallus gallus) micro-RNAs</w:t>
-      </w:r>
-    </w:p>
-    <w:p>
-      <w:pPr>
-        <w:rPr>
-          <w:rFonts w:ascii="Arial" w:hAnsi="Arial" w:cs="Arial"/>
-        </w:rPr>
-      </w:pPr>
-    </w:p>
-    <w:p>
-      <w:pPr>
-        <w:rPr>
-          <w:rFonts w:ascii="Arial" w:hAnsi="Arial" w:cs="Arial"/>
-        </w:rPr>
-      </w:pPr>
-      <w:r>
-        <w:rPr>
-          <w:rFonts w:ascii="Arial" w:hAnsi="Arial" w:cs="Arial"/>
-        </w:rPr>
-        <w:t>467 chicken mature miRNAs in MirBase</w:t>
-      </w:r>
-    </w:p>
-    <w:p>
-      <w:pPr>
-        <w:rPr>
-          <w:rFonts w:ascii="Arial" w:hAnsi="Arial" w:cs="Arial"/>
-        </w:rPr>
-      </w:pPr>
-      <w:r>
-        <w:rPr>
-          <w:rFonts w:ascii="Arial" w:hAnsi="Arial" w:cs="Arial"/>
-        </w:rPr>
-        <w:t>77 miRNA*</w:t>
-      </w:r>
-    </w:p>
-    <w:p>
-      <w:pPr>
-        <w:rPr>
-          <w:rFonts w:ascii="Arial" w:hAnsi="Arial" w:cs="Arial"/>
-        </w:rPr>
-      </w:pPr>
-      <w:r>
-        <w:rPr>
-          <w:rFonts w:ascii="Arial" w:hAnsi="Arial" w:cs="Arial"/>
-        </w:rPr>
-        <w:t>11 miRNA precursors annotated with 3p and 5p mature sequences</w:t>
-      </w:r>
-    </w:p>
-    <w:p>
-      <w:pPr>
-        <w:rPr>
-          <w:rFonts w:ascii="Arial" w:hAnsi="Arial" w:cs="Arial"/>
-        </w:rPr>
-      </w:pPr>
-      <w:r>
-        <w:rPr>
-          <w:rFonts w:ascii="Arial" w:hAnsi="Arial" w:cs="Arial"/>
-        </w:rPr>
-        <w:t>18226 mature miRNAs total in version of MirBase used (inc miRNA*s)</w:t>
-      </w:r>
-    </w:p>
-    <w:p>
-      <w:pPr>
-        <w:rPr>
-          <w:rFonts w:ascii="Arial" w:hAnsi="Arial" w:cs="Arial"/>
-        </w:rPr>
-      </w:pPr>
-    </w:p>
-    <w:p>
-      <w:pPr>
-        <w:rPr>
-          <w:rFonts w:ascii="Arial" w:hAnsi="Arial" w:cs="Arial"/>
-        </w:rPr>
-      </w:pPr>
-      <w:r>
-        <w:rPr>
-          <w:rFonts w:ascii="Arial" w:hAnsi="Arial" w:cs="Arial"/>
-        </w:rPr>
-        <w:t>As the turkey is closely related to the domestic chicken</w:t>
-      </w:r>
-      <w:r>
-        <w:rPr>
-          <w:rFonts w:ascii="Arial" w:hAnsi="Arial" w:cs="Arial"/>
-        </w:rPr>
-        <w:t xml:space="preserve">, </w:t>
-      </w:r>
-      <w:r>
-        <w:rPr>
-          <w:rFonts w:ascii="Arial" w:hAnsi="Arial" w:cs="Arial"/>
-        </w:rPr>
-        <w:t xml:space="preserve">a species for which miRNAs have been well-characterised, we were interested in </w:t>
-      </w:r>
-      <w:r>
-        <w:rPr>
-          <w:rFonts w:ascii="Arial" w:hAnsi="Arial" w:cs="Arial"/>
-        </w:rPr>
-        <w:t>identifying any</w:t>
-      </w:r>
+        <w:t xml:space="preserve">Enrichment of macrophage-specific </w:t>
+      </w:r>
+      <w:proofErr w:type="spellStart"/>
+      <w:r>
+        <w:rPr>
+          <w:rFonts w:ascii="Arial" w:hAnsi="Arial" w:cs="Arial"/>
+        </w:rPr>
+        <w:t>miRNAs</w:t>
+      </w:r>
+      <w:proofErr w:type="spellEnd"/>
+      <w:r>
+        <w:rPr>
+          <w:rFonts w:ascii="Arial" w:hAnsi="Arial" w:cs="Arial"/>
+        </w:rPr>
+        <w:t xml:space="preserve"> – Mann-Whitney test??</w:t>
+      </w:r>
+    </w:p>
+    <w:p>
+      <w:pPr>
+        <w:rPr>
+          <w:rFonts w:ascii="Arial" w:hAnsi="Arial" w:cs="Arial"/>
+        </w:rPr>
+      </w:pPr>
+    </w:p>
+    <w:p>
+      <w:pPr>
+        <w:pStyle w:val="ListParagraph"/>
+        <w:numPr>
+          <w:ilvl w:val="0"/>
+          <w:numId w:val="7"/>
+        </w:numPr>
+        <w:rPr>
+          <w:rFonts w:ascii="Arial" w:hAnsi="Arial" w:cs="Arial"/>
+        </w:rPr>
+      </w:pPr>
+      <w:r>
+        <w:rPr>
+          <w:rFonts w:ascii="Arial" w:hAnsi="Arial" w:cs="Arial"/>
+        </w:rPr>
+        <w:t xml:space="preserve">Any novel 3p/5p </w:t>
+      </w:r>
+      <w:proofErr w:type="spellStart"/>
+      <w:r>
+        <w:rPr>
+          <w:rFonts w:ascii="Arial" w:hAnsi="Arial" w:cs="Arial"/>
+        </w:rPr>
+        <w:t>miRNAs</w:t>
+      </w:r>
+      <w:proofErr w:type="spellEnd"/>
+      <w:r>
+        <w:rPr>
+          <w:rFonts w:ascii="Arial" w:hAnsi="Arial" w:cs="Arial"/>
+        </w:rPr>
+        <w:t>? Check</w:t>
+      </w:r>
+    </w:p>
+    <w:p>
+      <w:pPr>
+        <w:rPr>
+          <w:rFonts w:ascii="Arial" w:hAnsi="Arial" w:cs="Arial"/>
+        </w:rPr>
+      </w:pPr>
+    </w:p>
+    <w:p>
+      <w:pPr>
+        <w:pStyle w:val="ListParagraph"/>
+        <w:numPr>
+          <w:ilvl w:val="0"/>
+          <w:numId w:val="7"/>
+        </w:numPr>
+        <w:rPr>
+          <w:rFonts w:ascii="Arial" w:hAnsi="Arial" w:cs="Arial"/>
+        </w:rPr>
+      </w:pPr>
+      <w:r>
+        <w:rPr>
+          <w:rFonts w:ascii="Arial" w:hAnsi="Arial" w:cs="Arial"/>
+        </w:rPr>
+        <w:t>Human/</w:t>
+      </w:r>
+      <w:proofErr w:type="spellStart"/>
+      <w:r>
+        <w:rPr>
+          <w:rFonts w:ascii="Arial" w:hAnsi="Arial" w:cs="Arial"/>
+        </w:rPr>
+        <w:t>zebrafinch</w:t>
+      </w:r>
+      <w:proofErr w:type="spellEnd"/>
       <w:r>
         <w:rPr>
           <w:rFonts w:ascii="Arial" w:hAnsi="Arial" w:cs="Arial"/>
         </w:rPr>
         <w:t xml:space="preserve"> </w:t>
       </w:r>
-      <w:r>
-        <w:rPr>
-          <w:rFonts w:ascii="Arial" w:hAnsi="Arial" w:cs="Arial"/>
-        </w:rPr>
-        <w:lastRenderedPageBreak/>
-        <w:t>expressed t</w:t>
-      </w:r>
-      <w:r>
-        <w:rPr>
-          <w:rFonts w:ascii="Arial" w:hAnsi="Arial" w:cs="Arial"/>
-        </w:rPr>
-        <w:t xml:space="preserve">urkey miRNAs </w:t>
-      </w:r>
-      <w:r>
-        <w:rPr>
-          <w:rFonts w:ascii="Arial" w:hAnsi="Arial" w:cs="Arial"/>
-        </w:rPr>
-        <w:t>which were</w:t>
+      <w:proofErr w:type="spellStart"/>
+      <w:r>
+        <w:rPr>
+          <w:rFonts w:ascii="Arial" w:hAnsi="Arial" w:cs="Arial"/>
+        </w:rPr>
+        <w:t>miRNAs</w:t>
+      </w:r>
+      <w:proofErr w:type="spellEnd"/>
+      <w:r>
+        <w:rPr>
+          <w:rFonts w:ascii="Arial" w:hAnsi="Arial" w:cs="Arial"/>
+        </w:rPr>
+        <w:t xml:space="preserve"> that map where chicken do not – investigate and see if any interesting examples</w:t>
+      </w:r>
+    </w:p>
+    <w:p>
+      <w:pPr>
+        <w:rPr>
+          <w:rFonts w:ascii="Arial" w:hAnsi="Arial" w:cs="Arial"/>
+        </w:rPr>
+      </w:pPr>
+    </w:p>
+    <w:p>
+      <w:pPr>
+        <w:rPr>
+          <w:rFonts w:ascii="Arial" w:hAnsi="Arial" w:cs="Arial"/>
+        </w:rPr>
+      </w:pPr>
+      <w:r>
+        <w:rPr>
+          <w:rFonts w:ascii="Arial" w:hAnsi="Arial" w:cs="Arial"/>
+        </w:rPr>
+        <w:t xml:space="preserve">36 precursors had </w:t>
+      </w:r>
+      <w:r>
+        <w:rPr>
+          <w:rFonts w:ascii="Arial" w:hAnsi="Arial" w:cs="Arial"/>
+        </w:rPr>
+        <w:t>more than one</w:t>
       </w:r>
       <w:r>
         <w:rPr>
@@ -1581,165 +3193,19 @@
         </w:rPr>
         <w:t xml:space="preserve"> </w:t>
       </w:r>
-      <w:r>
-        <w:rPr>
-          <w:rFonts w:ascii="Arial" w:hAnsi="Arial" w:cs="Arial"/>
-        </w:rPr>
-        <w:t>homolog</w:t>
-      </w:r>
-      <w:r>
-        <w:rPr>
-          <w:rFonts w:ascii="Arial" w:hAnsi="Arial" w:cs="Arial"/>
-        </w:rPr>
-        <w:t>ous to chicke</w:t>
-      </w:r>
-      <w:r>
-        <w:rPr>
-          <w:rFonts w:ascii="Arial" w:hAnsi="Arial" w:cs="Arial"/>
-        </w:rPr>
-        <w:t xml:space="preserve">n miRNAs. </w:t>
-      </w:r>
-      <w:r>
-        <w:rPr>
-          <w:rFonts w:ascii="Arial" w:hAnsi="Arial" w:cs="Arial"/>
-        </w:rPr>
-        <w:t>We mapped all mirBase miRNAs to the predicted turkey miRNA precursors</w:t>
-      </w:r>
-      <w:r>
-        <w:rPr>
-          <w:rFonts w:ascii="Arial" w:hAnsi="Arial" w:cs="Arial"/>
-        </w:rPr>
-        <w:t xml:space="preserve"> from Ensembl</w:t>
-      </w:r>
-      <w:r>
-        <w:rPr>
-          <w:rFonts w:ascii="Arial" w:hAnsi="Arial" w:cs="Arial"/>
-        </w:rPr>
-        <w:t>, again using Novoalign</w:t>
-      </w:r>
-      <w:r>
-        <w:rPr>
-          <w:rFonts w:ascii="Arial" w:hAnsi="Arial" w:cs="Arial"/>
-        </w:rPr>
-        <w:t xml:space="preserve">. </w:t>
-      </w:r>
-    </w:p>
-    <w:p>
-      <w:pPr>
-        <w:rPr>
-          <w:rFonts w:ascii="Arial" w:hAnsi="Arial" w:cs="Arial"/>
-        </w:rPr>
-      </w:pPr>
-    </w:p>
-    <w:p>
-      <w:pPr>
-        <w:rPr>
-          <w:rFonts w:ascii="Arial" w:hAnsi="Arial" w:cs="Arial"/>
-        </w:rPr>
-      </w:pPr>
-      <w:r>
-        <w:rPr>
-          <w:rFonts w:ascii="Arial" w:hAnsi="Arial" w:cs="Arial"/>
-        </w:rPr>
-        <w:t xml:space="preserve">This yielded </w:t>
-      </w:r>
-      <w:r>
-        <w:rPr>
-          <w:rFonts w:ascii="Arial" w:hAnsi="Arial" w:cs="Arial"/>
-        </w:rPr>
-        <w:t xml:space="preserve">turkey </w:t>
-      </w:r>
-      <w:r>
-        <w:rPr>
-          <w:rFonts w:ascii="Arial" w:hAnsi="Arial" w:cs="Arial"/>
-        </w:rPr>
-        <w:t>249 precursors with a mirBase miRNA mapping to them; 200 of</w:t>
-      </w:r>
-      <w:r>
-        <w:rPr>
-          <w:rFonts w:ascii="Arial" w:hAnsi="Arial" w:cs="Arial"/>
-        </w:rPr>
-        <w:t xml:space="preserve"> which had</w:t>
-      </w:r>
-      <w:r>
-        <w:rPr>
-          <w:rFonts w:ascii="Arial" w:hAnsi="Arial" w:cs="Arial"/>
-        </w:rPr>
-        <w:t xml:space="preserve"> chicken miRNAs mapping to them</w:t>
-      </w:r>
-      <w:r>
-        <w:rPr>
-          <w:rFonts w:ascii="Arial" w:hAnsi="Arial" w:cs="Arial"/>
-        </w:rPr>
-        <w:t>. This</w:t>
-      </w:r>
-      <w:r>
-        <w:rPr>
-          <w:rFonts w:ascii="Arial" w:hAnsi="Arial" w:cs="Arial"/>
-        </w:rPr>
-        <w:t xml:space="preserve"> somewhat lower estimate than the number </w:t>
-      </w:r>
-      <w:r>
-        <w:rPr>
-          <w:rFonts w:ascii="Arial" w:hAnsi="Arial" w:cs="Arial"/>
-        </w:rPr>
-        <w:t xml:space="preserve">of predicted turkey miRNAs </w:t>
-      </w:r>
-      <w:r>
-        <w:rPr>
-          <w:rFonts w:ascii="Arial" w:hAnsi="Arial" w:cs="Arial"/>
-        </w:rPr>
-        <w:t>repo</w:t>
-      </w:r>
-      <w:r>
-        <w:rPr>
-          <w:rFonts w:ascii="Arial" w:hAnsi="Arial" w:cs="Arial"/>
-        </w:rPr>
-        <w:t xml:space="preserve">rted in the turkey genome paper. </w:t>
-      </w:r>
-      <w:r>
-        <w:rPr>
-          <w:rFonts w:ascii="Arial" w:hAnsi="Arial" w:cs="Arial"/>
-        </w:rPr>
-        <w:t xml:space="preserve">One explanation for this might be that </w:t>
-      </w:r>
-      <w:r>
-        <w:rPr>
-          <w:rFonts w:ascii="Arial" w:hAnsi="Arial" w:cs="Arial"/>
-        </w:rPr>
-        <w:t>not all miRNAs are expressed in all cell-types.</w:t>
-      </w:r>
-    </w:p>
-    <w:p>
-      <w:pPr>
-        <w:rPr>
-          <w:rFonts w:ascii="Arial" w:hAnsi="Arial" w:cs="Arial"/>
-        </w:rPr>
-      </w:pPr>
-    </w:p>
-    <w:p>
-      <w:pPr>
-        <w:rPr>
-          <w:rFonts w:ascii="Arial" w:hAnsi="Arial" w:cs="Arial"/>
-        </w:rPr>
-      </w:pPr>
-      <w:r>
-        <w:rPr>
-          <w:rFonts w:ascii="Arial" w:hAnsi="Arial" w:cs="Arial"/>
-        </w:rPr>
-        <w:t xml:space="preserve">36 precursors had </w:t>
-      </w:r>
-      <w:r>
-        <w:rPr>
-          <w:rFonts w:ascii="Arial" w:hAnsi="Arial" w:cs="Arial"/>
-        </w:rPr>
-        <w:t>more than one</w:t>
-      </w:r>
-      <w:r>
-        <w:rPr>
-          <w:rFonts w:ascii="Arial" w:hAnsi="Arial" w:cs="Arial"/>
-        </w:rPr>
-        <w:t xml:space="preserve"> miRNA from chicken mapping to them.</w:t>
+      <w:proofErr w:type="spellStart"/>
+      <w:r>
+        <w:rPr>
+          <w:rFonts w:ascii="Arial" w:hAnsi="Arial" w:cs="Arial"/>
+        </w:rPr>
+        <w:t>miRNA</w:t>
+      </w:r>
+      <w:proofErr w:type="spellEnd"/>
+      <w:r>
+        <w:rPr>
+          <w:rFonts w:ascii="Arial" w:hAnsi="Arial" w:cs="Arial"/>
+        </w:rPr>
+        <w:t xml:space="preserve"> from chicken mapping to them.</w:t>
       </w:r>
     </w:p>
     <w:p>
@@ -1803,7 +3269,159 @@
         <w:rPr>
           <w:rFonts w:ascii="Arial" w:hAnsi="Arial" w:cs="Arial"/>
         </w:rPr>
-        <w:t>input to MirDeep2 (ref), an algorithm for predicting novel miRNAs. Because most turkey miRNAs were identical to chicken mature sequences, the chicken mature sequences from mirBase were used as a file of known miRNAs. MirDeep2 predicted  novel miRNAs from these reads; on closer examination most of these overlapped known miRNAs from either zebrafinch or human and are already annotated in the turkey genome as putative miRNAs. It is possible that we have only sequenced relatively highly expressed miRNAs in this experiment and that sequencing with higher coverage would reveal some novel miRNAs with lower expression. Many of the reads failed to map to the genome entirely; it is likely that these are fragments of degraded mRNAs.</w:t>
+        <w:t xml:space="preserve">input to MirDeep2 (ref), an algorithm for predicting novel </w:t>
+      </w:r>
+      <w:proofErr w:type="spellStart"/>
+      <w:r>
+        <w:rPr>
+          <w:rFonts w:ascii="Arial" w:hAnsi="Arial" w:cs="Arial"/>
+        </w:rPr>
+        <w:t>miRNAs</w:t>
+      </w:r>
+      <w:proofErr w:type="spellEnd"/>
+      <w:r>
+        <w:rPr>
+          <w:rFonts w:ascii="Arial" w:hAnsi="Arial" w:cs="Arial"/>
+        </w:rPr>
+        <w:t xml:space="preserve">. Because most turkey </w:t>
+      </w:r>
+      <w:proofErr w:type="spellStart"/>
+      <w:r>
+        <w:rPr>
+          <w:rFonts w:ascii="Arial" w:hAnsi="Arial" w:cs="Arial"/>
+        </w:rPr>
+        <w:t>miRNAs</w:t>
+      </w:r>
+      <w:proofErr w:type="spellEnd"/>
+      <w:r>
+        <w:rPr>
+          <w:rFonts w:ascii="Arial" w:hAnsi="Arial" w:cs="Arial"/>
+        </w:rPr>
+        <w:t xml:space="preserve"> were identical to chicken mature sequences, the chicken mature sequences from </w:t>
+      </w:r>
+      <w:proofErr w:type="spellStart"/>
+      <w:r>
+        <w:rPr>
+          <w:rFonts w:ascii="Arial" w:hAnsi="Arial" w:cs="Arial"/>
+        </w:rPr>
+        <w:t>mirBase</w:t>
+      </w:r>
+      <w:proofErr w:type="spellEnd"/>
+      <w:r>
+        <w:rPr>
+          <w:rFonts w:ascii="Arial" w:hAnsi="Arial" w:cs="Arial"/>
+        </w:rPr>
+        <w:t xml:space="preserve"> were used as a file of kn</w:t>
+      </w:r>
+      <w:r>
+        <w:rPr>
+          <w:rFonts w:ascii="Arial" w:hAnsi="Arial" w:cs="Arial"/>
+        </w:rPr>
+        <w:t xml:space="preserve">own </w:t>
+      </w:r>
+      <w:proofErr w:type="spellStart"/>
+      <w:r>
+        <w:rPr>
+          <w:rFonts w:ascii="Arial" w:hAnsi="Arial" w:cs="Arial"/>
+        </w:rPr>
+        <w:t>miRNAs</w:t>
+      </w:r>
+      <w:proofErr w:type="spellEnd"/>
+      <w:r>
+        <w:rPr>
+          <w:rFonts w:ascii="Arial" w:hAnsi="Arial" w:cs="Arial"/>
+        </w:rPr>
+        <w:t xml:space="preserve">. MirDeep2 predicted </w:t>
+      </w:r>
+      <w:r>
+        <w:rPr>
+          <w:rFonts w:ascii="Arial" w:hAnsi="Arial" w:cs="Arial"/>
+        </w:rPr>
+        <w:t xml:space="preserve">novel </w:t>
+      </w:r>
+      <w:proofErr w:type="spellStart"/>
+      <w:r>
+        <w:rPr>
+          <w:rFonts w:ascii="Arial" w:hAnsi="Arial" w:cs="Arial"/>
+        </w:rPr>
+        <w:t>miRNAs</w:t>
+      </w:r>
+      <w:proofErr w:type="spellEnd"/>
+      <w:r>
+        <w:rPr>
+          <w:rFonts w:ascii="Arial" w:hAnsi="Arial" w:cs="Arial"/>
+        </w:rPr>
+        <w:t xml:space="preserve"> from these reads; on closer examination most of these overlapped known </w:t>
+      </w:r>
+      <w:proofErr w:type="spellStart"/>
+      <w:r>
+        <w:rPr>
+          <w:rFonts w:ascii="Arial" w:hAnsi="Arial" w:cs="Arial"/>
+        </w:rPr>
+        <w:t>miRNAs</w:t>
+      </w:r>
+      <w:proofErr w:type="spellEnd"/>
+      <w:r>
+        <w:rPr>
+          <w:rFonts w:ascii="Arial" w:hAnsi="Arial" w:cs="Arial"/>
+        </w:rPr>
+        <w:t xml:space="preserve"> from either </w:t>
+      </w:r>
+      <w:proofErr w:type="spellStart"/>
+      <w:r>
+        <w:rPr>
+          <w:rFonts w:ascii="Arial" w:hAnsi="Arial" w:cs="Arial"/>
+        </w:rPr>
+        <w:t>zebrafinch</w:t>
+      </w:r>
+      <w:proofErr w:type="spellEnd"/>
+      <w:r>
+        <w:rPr>
+          <w:rFonts w:ascii="Arial" w:hAnsi="Arial" w:cs="Arial"/>
+        </w:rPr>
+        <w:t xml:space="preserve"> or human and are already annotated in the turkey genome as putative </w:t>
+      </w:r>
+      <w:proofErr w:type="spellStart"/>
+      <w:r>
+        <w:rPr>
+          <w:rFonts w:ascii="Arial" w:hAnsi="Arial" w:cs="Arial"/>
+        </w:rPr>
+        <w:t>miRNAs</w:t>
+      </w:r>
+      <w:proofErr w:type="spellEnd"/>
+      <w:r>
+        <w:rPr>
+          <w:rFonts w:ascii="Arial" w:hAnsi="Arial" w:cs="Arial"/>
+        </w:rPr>
+        <w:t xml:space="preserve">. It is possible that we have only sequenced relatively highly expressed </w:t>
+      </w:r>
+      <w:proofErr w:type="spellStart"/>
+      <w:r>
+        <w:rPr>
+          <w:rFonts w:ascii="Arial" w:hAnsi="Arial" w:cs="Arial"/>
+        </w:rPr>
+        <w:t>miRNAs</w:t>
+      </w:r>
+      <w:proofErr w:type="spellEnd"/>
+      <w:r>
+        <w:rPr>
+          <w:rFonts w:ascii="Arial" w:hAnsi="Arial" w:cs="Arial"/>
+        </w:rPr>
+        <w:t xml:space="preserve"> in this experiment and that sequencing with higher coverage would reveal some novel </w:t>
+      </w:r>
+      <w:proofErr w:type="spellStart"/>
+      <w:r>
+        <w:rPr>
+          <w:rFonts w:ascii="Arial" w:hAnsi="Arial" w:cs="Arial"/>
+        </w:rPr>
+        <w:t>miRNAs</w:t>
+      </w:r>
+      <w:proofErr w:type="spellEnd"/>
+      <w:r>
+        <w:rPr>
+          <w:rFonts w:ascii="Arial" w:hAnsi="Arial" w:cs="Arial"/>
+        </w:rPr>
+        <w:t xml:space="preserve"> with lower expression. Many of the reads failed to map to the genome entirely; it is likely that these are fragments of degraded mRNAs.</w:t>
       </w:r>
     </w:p>
     <w:p>
@@ -1830,7 +3448,23 @@
           <w:rFonts w:ascii="Arial" w:hAnsi="Arial" w:cs="Arial"/>
           <w:i/>
         </w:rPr>
-        <w:t>Molecular evolution of miRNA stem-loops</w:t>
+        <w:t xml:space="preserve">Molecular evolution of </w:t>
+      </w:r>
+      <w:proofErr w:type="spellStart"/>
+      <w:r>
+        <w:rPr>
+          <w:rFonts w:ascii="Arial" w:hAnsi="Arial" w:cs="Arial"/>
+          <w:i/>
+        </w:rPr>
+        <w:t>miRNA</w:t>
+      </w:r>
+      <w:proofErr w:type="spellEnd"/>
+      <w:r>
+        <w:rPr>
+          <w:rFonts w:ascii="Arial" w:hAnsi="Arial" w:cs="Arial"/>
+          <w:i/>
+        </w:rPr>
+        <w:t xml:space="preserve"> stem-loops</w:t>
       </w:r>
     </w:p>
     <w:p>
@@ -1888,6 +3522,215 @@
       <w:pPr>
         <w:rPr>
           <w:rFonts w:ascii="Arial" w:hAnsi="Arial" w:cs="Arial"/>
+        </w:rPr>
+      </w:pPr>
+    </w:p>
+    <w:p>
+      <w:pPr>
+        <w:pStyle w:val="NormalWeb"/>
+        <w:ind w:left="480" w:hanging="480"/>
+        <w:divId w:val="267271617"/>
+        <w:rPr>
+          <w:rFonts w:ascii="Arial" w:hAnsi="Arial"/>
+          <w:noProof/>
+          <w:sz w:val="24"/>
+        </w:rPr>
+      </w:pPr>
+      <w:r>
+        <w:rPr>
+          <w:rFonts w:ascii="Arial" w:hAnsi="Arial" w:cs="Arial"/>
+        </w:rPr>
+        <w:fldChar w:fldCharType="begin" w:fldLock="1"/>
+      </w:r>
+      <w:r>
+        <w:rPr>
+          <w:rFonts w:ascii="Arial" w:hAnsi="Arial" w:cs="Arial"/>
+        </w:rPr>
+        <w:instrText xml:space="preserve">ADDIN Mendeley Bibliography CSL_BIBLIOGRAPHY </w:instrText>
+      </w:r>
+      <w:r>
+        <w:rPr>
+          <w:rFonts w:ascii="Arial" w:hAnsi="Arial" w:cs="Arial"/>
+        </w:rPr>
+        <w:fldChar w:fldCharType="separate"/>
+      </w:r>
+      <w:r>
+        <w:rPr>
+          <w:rFonts w:ascii="Arial" w:hAnsi="Arial"/>
+          <w:noProof/>
+          <w:sz w:val="24"/>
+        </w:rPr>
+        <w:t xml:space="preserve">Dalloul, R. a, Long, J. a, Zimin, A. V, Aslam, L., Beal, K., Blomberg, L. A., Bouffard, P., et al. (2010). Multi-platform next-generation sequencing of the domestic turkey (Meleagris gallopavo): genome assembly and analysis. </w:t>
+      </w:r>
+      <w:r>
+        <w:rPr>
+          <w:rFonts w:ascii="Arial" w:hAnsi="Arial"/>
+          <w:i/>
+          <w:iCs/>
+          <w:noProof/>
+          <w:sz w:val="24"/>
+        </w:rPr>
+        <w:t>PLoS biology</w:t>
+      </w:r>
+      <w:r>
+        <w:rPr>
+          <w:rFonts w:ascii="Arial" w:hAnsi="Arial"/>
+          <w:noProof/>
+          <w:sz w:val="24"/>
+        </w:rPr>
+        <w:t xml:space="preserve">, </w:t>
+      </w:r>
+      <w:r>
+        <w:rPr>
+          <w:rFonts w:ascii="Arial" w:hAnsi="Arial"/>
+          <w:i/>
+          <w:iCs/>
+          <w:noProof/>
+          <w:sz w:val="24"/>
+        </w:rPr>
+        <w:t>8</w:t>
+      </w:r>
+      <w:r>
+        <w:rPr>
+          <w:rFonts w:ascii="Arial" w:hAnsi="Arial"/>
+          <w:noProof/>
+          <w:sz w:val="24"/>
+        </w:rPr>
+        <w:t>(9). doi:10.1371/journal.pbio.1000475</w:t>
+      </w:r>
+    </w:p>
+    <w:p>
+      <w:pPr>
+        <w:pStyle w:val="NormalWeb"/>
+        <w:ind w:left="480" w:hanging="480"/>
+        <w:divId w:val="267271617"/>
+        <w:rPr>
+          <w:rFonts w:ascii="Arial" w:hAnsi="Arial"/>
+          <w:noProof/>
+          <w:sz w:val="24"/>
+        </w:rPr>
+      </w:pPr>
+      <w:r>
+        <w:rPr>
+          <w:rFonts w:ascii="Arial" w:hAnsi="Arial"/>
+          <w:noProof/>
+          <w:sz w:val="24"/>
+        </w:rPr>
+        <w:t xml:space="preserve">Lawson, S., Rothwell, L., Lambrecht, B., Howes, K., Venugopal, K., &amp; Kaiser, P. (2001). Turkey and chicken interferon-gamma, which share high sequence identity, are biologically cross-reactive. </w:t>
+      </w:r>
+      <w:r>
+        <w:rPr>
+          <w:rFonts w:ascii="Arial" w:hAnsi="Arial"/>
+          <w:i/>
+          <w:iCs/>
+          <w:noProof/>
+          <w:sz w:val="24"/>
+        </w:rPr>
+        <w:t>Developmental and comparative immunology</w:t>
+      </w:r>
+      <w:r>
+        <w:rPr>
+          <w:rFonts w:ascii="Arial" w:hAnsi="Arial"/>
+          <w:noProof/>
+          <w:sz w:val="24"/>
+        </w:rPr>
+        <w:t xml:space="preserve">, </w:t>
+      </w:r>
+      <w:r>
+        <w:rPr>
+          <w:rFonts w:ascii="Arial" w:hAnsi="Arial"/>
+          <w:i/>
+          <w:iCs/>
+          <w:noProof/>
+          <w:sz w:val="24"/>
+        </w:rPr>
+        <w:t>25</w:t>
+      </w:r>
+      <w:r>
+        <w:rPr>
+          <w:rFonts w:ascii="Arial" w:hAnsi="Arial"/>
+          <w:noProof/>
+          <w:sz w:val="24"/>
+        </w:rPr>
+        <w:t>(1), 69–82. Retrieved from http://www.ncbi.nlm.nih.gov/pubmed/10980321</w:t>
+      </w:r>
+    </w:p>
+    <w:p>
+      <w:pPr>
+        <w:pStyle w:val="NormalWeb"/>
+        <w:ind w:left="480" w:hanging="480"/>
+        <w:divId w:val="267271617"/>
+        <w:rPr>
+          <w:rFonts w:ascii="Arial" w:hAnsi="Arial"/>
+          <w:noProof/>
+          <w:sz w:val="24"/>
+        </w:rPr>
+      </w:pPr>
+      <w:r>
+        <w:rPr>
+          <w:rFonts w:ascii="Arial" w:hAnsi="Arial"/>
+          <w:noProof/>
+          <w:sz w:val="24"/>
+        </w:rPr>
+        <w:t xml:space="preserve">Wheeler, B. M., Heimberg, A. M., Moy, V. N., Sperling, E. a, Holstein, T. W., Heber, S., &amp; Peterson, K. J. (2009). The deep evolution of metazoan microRNAs. </w:t>
+      </w:r>
+      <w:r>
+        <w:rPr>
+          <w:rFonts w:ascii="Arial" w:hAnsi="Arial"/>
+          <w:i/>
+          <w:iCs/>
+          <w:noProof/>
+          <w:sz w:val="24"/>
+        </w:rPr>
+        <w:t>Evolution &amp; development</w:t>
+      </w:r>
+      <w:r>
+        <w:rPr>
+          <w:rFonts w:ascii="Arial" w:hAnsi="Arial"/>
+          <w:noProof/>
+          <w:sz w:val="24"/>
+        </w:rPr>
+        <w:t xml:space="preserve">, </w:t>
+      </w:r>
+      <w:r>
+        <w:rPr>
+          <w:rFonts w:ascii="Arial" w:hAnsi="Arial"/>
+          <w:i/>
+          <w:iCs/>
+          <w:noProof/>
+          <w:sz w:val="24"/>
+        </w:rPr>
+        <w:t>11</w:t>
+      </w:r>
+      <w:r>
+        <w:rPr>
+          <w:rFonts w:ascii="Arial" w:hAnsi="Arial"/>
+          <w:noProof/>
+          <w:sz w:val="24"/>
+        </w:rPr>
+        <w:t>(1), 50–68. doi:10.1111/j.1525-142X.2008.00302.x</w:t>
+      </w:r>
+    </w:p>
+    <w:p>
+      <w:pPr>
+        <w:pStyle w:val="NormalWeb"/>
+        <w:ind w:left="480" w:hanging="480"/>
+        <w:divId w:val="1389845203"/>
+        <w:rPr>
+          <w:rFonts w:ascii="Arial" w:hAnsi="Arial" w:cs="Arial"/>
+        </w:rPr>
+      </w:pPr>
+      <w:r>
+        <w:rPr>
+          <w:rFonts w:ascii="Arial" w:hAnsi="Arial" w:cs="Arial"/>
+        </w:rPr>
+        <w:fldChar w:fldCharType="end"/>
+      </w:r>
+    </w:p>
+    <w:p>
+      <w:pPr>
+        <w:rPr>
+          <w:rFonts w:ascii="Arial" w:hAnsi="Arial" w:cs="Arial"/>
           <w:noProof/>
         </w:rPr>
       </w:pPr>
@@ -1910,60 +3753,6 @@
         <w:fldChar w:fldCharType="separate"/>
       </w:r>
       <w:bookmarkStart w:id="7" w:name="_ENREF_1"/>
-      <w:r>
-        <w:rPr>
-          <w:rFonts w:ascii="Arial" w:hAnsi="Arial" w:cs="Arial"/>
-          <w:noProof/>
-        </w:rPr>
-        <w:t xml:space="preserve">Dalloul, R. A., J. A. Long, et al. (2010). "Multi-Platform Next-Generation Sequencing of the Domestic Turkey (&lt;italic&gt;Meleagris gallopavo&lt;/italic&gt;): Genome Assembly and Analysis." </w:t>
-      </w:r>
-      <w:r>
-        <w:rPr>
-          <w:rFonts w:ascii="Arial" w:hAnsi="Arial" w:cs="Arial"/>
-          <w:noProof/>
-          <w:u w:val="single"/>
-        </w:rPr>
-        <w:t>PLoS Biol</w:t>
-      </w:r>
-      <w:r>
-        <w:rPr>
-          <w:rFonts w:ascii="Arial" w:hAnsi="Arial" w:cs="Arial"/>
-          <w:noProof/>
-        </w:rPr>
-        <w:t xml:space="preserve"> </w:t>
-      </w:r>
-      <w:r>
-        <w:rPr>
-          <w:rFonts w:ascii="Arial" w:hAnsi="Arial" w:cs="Arial"/>
-          <w:b/>
-          <w:noProof/>
-        </w:rPr>
-        <w:t>8</w:t>
-      </w:r>
-      <w:r>
-        <w:rPr>
-          <w:rFonts w:ascii="Arial" w:hAnsi="Arial" w:cs="Arial"/>
-          <w:noProof/>
-        </w:rPr>
-        <w:t>(9): e1000475.</w:t>
-      </w:r>
-    </w:p>
-    <w:p>
-      <w:pPr>
-        <w:ind w:left="720" w:hanging="720"/>
-        <w:rPr>
-          <w:rFonts w:ascii="Arial" w:hAnsi="Arial" w:cs="Arial"/>
-          <w:noProof/>
-        </w:rPr>
-      </w:pPr>
-      <w:r>
-        <w:rPr>
-          <w:rFonts w:ascii="Arial" w:hAnsi="Arial" w:cs="Arial"/>
-          <w:noProof/>
-        </w:rPr>
-        <w:tab/>
-        <w:t>&lt;p&gt;The combined application of next-generation sequencing platforms has provided an economical approach to unlocking the potential of the turkey genome.&lt;/p&gt;</w:t>
-      </w:r>
     </w:p>
     <w:bookmarkEnd w:id="7"/>
     <w:p>
@@ -2252,6 +4041,232 @@
     </w:lvl>
   </w:abstractNum>
   <w:abstractNum w:abstractNumId="1">
+    <w:nsid w:val="0771341F"/>
+    <w:multiLevelType w:val="hybridMultilevel"/>
+    <w:tmpl w:val="7C86956A"/>
+    <w:lvl w:ilvl="0" w:tplc="04090001">
+      <w:start w:val="1"/>
+      <w:numFmt w:val="bullet"/>
+      <w:lvlText w:val=""/>
+      <w:lvlJc w:val="left"/>
+      <w:pPr>
+        <w:ind w:left="720" w:hanging="360"/>
+      </w:pPr>
+      <w:rPr>
+        <w:rFonts w:ascii="Symbol" w:hAnsi="Symbol" w:hint="default"/>
+      </w:rPr>
+    </w:lvl>
+    <w:lvl w:ilvl="1" w:tplc="04090003" w:tentative="1">
+      <w:start w:val="1"/>
+      <w:numFmt w:val="bullet"/>
+      <w:lvlText w:val="o"/>
+      <w:lvlJc w:val="left"/>
+      <w:pPr>
+        <w:ind w:left="1440" w:hanging="360"/>
+      </w:pPr>
+      <w:rPr>
+        <w:rFonts w:ascii="Courier New" w:hAnsi="Courier New" w:hint="default"/>
+      </w:rPr>
+    </w:lvl>
+    <w:lvl w:ilvl="2" w:tplc="04090005" w:tentative="1">
+      <w:start w:val="1"/>
+      <w:numFmt w:val="bullet"/>
+      <w:lvlText w:val=""/>
+      <w:lvlJc w:val="left"/>
+      <w:pPr>
+        <w:ind w:left="2160" w:hanging="360"/>
+      </w:pPr>
+      <w:rPr>
+        <w:rFonts w:ascii="Wingdings" w:hAnsi="Wingdings" w:hint="default"/>
+      </w:rPr>
+    </w:lvl>
+    <w:lvl w:ilvl="3" w:tplc="04090001" w:tentative="1">
+      <w:start w:val="1"/>
+      <w:numFmt w:val="bullet"/>
+      <w:lvlText w:val=""/>
+      <w:lvlJc w:val="left"/>
+      <w:pPr>
+        <w:ind w:left="2880" w:hanging="360"/>
+      </w:pPr>
+      <w:rPr>
+        <w:rFonts w:ascii="Symbol" w:hAnsi="Symbol" w:hint="default"/>
+      </w:rPr>
+    </w:lvl>
+    <w:lvl w:ilvl="4" w:tplc="04090003" w:tentative="1">
+      <w:start w:val="1"/>
+      <w:numFmt w:val="bullet"/>
+      <w:lvlText w:val="o"/>
+      <w:lvlJc w:val="left"/>
+      <w:pPr>
+        <w:ind w:left="3600" w:hanging="360"/>
+      </w:pPr>
+      <w:rPr>
+        <w:rFonts w:ascii="Courier New" w:hAnsi="Courier New" w:hint="default"/>
+      </w:rPr>
+    </w:lvl>
+    <w:lvl w:ilvl="5" w:tplc="04090005" w:tentative="1">
+      <w:start w:val="1"/>
+      <w:numFmt w:val="bullet"/>
+      <w:lvlText w:val=""/>
+      <w:lvlJc w:val="left"/>
+      <w:pPr>
+        <w:ind w:left="4320" w:hanging="360"/>
+      </w:pPr>
+      <w:rPr>
+        <w:rFonts w:ascii="Wingdings" w:hAnsi="Wingdings" w:hint="default"/>
+      </w:rPr>
+    </w:lvl>
+    <w:lvl w:ilvl="6" w:tplc="04090001" w:tentative="1">
+      <w:start w:val="1"/>
+      <w:numFmt w:val="bullet"/>
+      <w:lvlText w:val=""/>
+      <w:lvlJc w:val="left"/>
+      <w:pPr>
+        <w:ind w:left="5040" w:hanging="360"/>
+      </w:pPr>
+      <w:rPr>
+        <w:rFonts w:ascii="Symbol" w:hAnsi="Symbol" w:hint="default"/>
+      </w:rPr>
+    </w:lvl>
+    <w:lvl w:ilvl="7" w:tplc="04090003" w:tentative="1">
+      <w:start w:val="1"/>
+      <w:numFmt w:val="bullet"/>
+      <w:lvlText w:val="o"/>
+      <w:lvlJc w:val="left"/>
+      <w:pPr>
+        <w:ind w:left="5760" w:hanging="360"/>
+      </w:pPr>
+      <w:rPr>
+        <w:rFonts w:ascii="Courier New" w:hAnsi="Courier New" w:hint="default"/>
+      </w:rPr>
+    </w:lvl>
+    <w:lvl w:ilvl="8" w:tplc="04090005" w:tentative="1">
+      <w:start w:val="1"/>
+      <w:numFmt w:val="bullet"/>
+      <w:lvlText w:val=""/>
+      <w:lvlJc w:val="left"/>
+      <w:pPr>
+        <w:ind w:left="6480" w:hanging="360"/>
+      </w:pPr>
+      <w:rPr>
+        <w:rFonts w:ascii="Wingdings" w:hAnsi="Wingdings" w:hint="default"/>
+      </w:rPr>
+    </w:lvl>
+  </w:abstractNum>
+  <w:abstractNum w:abstractNumId="2">
+    <w:nsid w:val="0FA56B97"/>
+    <w:multiLevelType w:val="hybridMultilevel"/>
+    <w:tmpl w:val="69F66350"/>
+    <w:lvl w:ilvl="0" w:tplc="04090001">
+      <w:start w:val="1"/>
+      <w:numFmt w:val="bullet"/>
+      <w:lvlText w:val=""/>
+      <w:lvlJc w:val="left"/>
+      <w:pPr>
+        <w:ind w:left="720" w:hanging="360"/>
+      </w:pPr>
+      <w:rPr>
+        <w:rFonts w:ascii="Symbol" w:hAnsi="Symbol" w:hint="default"/>
+      </w:rPr>
+    </w:lvl>
+    <w:lvl w:ilvl="1" w:tplc="04090003" w:tentative="1">
+      <w:start w:val="1"/>
+      <w:numFmt w:val="bullet"/>
+      <w:lvlText w:val="o"/>
+      <w:lvlJc w:val="left"/>
+      <w:pPr>
+        <w:ind w:left="1440" w:hanging="360"/>
+      </w:pPr>
+      <w:rPr>
+        <w:rFonts w:ascii="Courier New" w:hAnsi="Courier New" w:hint="default"/>
+      </w:rPr>
+    </w:lvl>
+    <w:lvl w:ilvl="2" w:tplc="04090005" w:tentative="1">
+      <w:start w:val="1"/>
+      <w:numFmt w:val="bullet"/>
+      <w:lvlText w:val=""/>
+      <w:lvlJc w:val="left"/>
+      <w:pPr>
+        <w:ind w:left="2160" w:hanging="360"/>
+      </w:pPr>
+      <w:rPr>
+        <w:rFonts w:ascii="Wingdings" w:hAnsi="Wingdings" w:hint="default"/>
+      </w:rPr>
+    </w:lvl>
+    <w:lvl w:ilvl="3" w:tplc="04090001" w:tentative="1">
+      <w:start w:val="1"/>
+      <w:numFmt w:val="bullet"/>
+      <w:lvlText w:val=""/>
+      <w:lvlJc w:val="left"/>
+      <w:pPr>
+        <w:ind w:left="2880" w:hanging="360"/>
+      </w:pPr>
+      <w:rPr>
+        <w:rFonts w:ascii="Symbol" w:hAnsi="Symbol" w:hint="default"/>
+      </w:rPr>
+    </w:lvl>
+    <w:lvl w:ilvl="4" w:tplc="04090003" w:tentative="1">
+      <w:start w:val="1"/>
+      <w:numFmt w:val="bullet"/>
+      <w:lvlText w:val="o"/>
+      <w:lvlJc w:val="left"/>
+      <w:pPr>
+        <w:ind w:left="3600" w:hanging="360"/>
+      </w:pPr>
+      <w:rPr>
+        <w:rFonts w:ascii="Courier New" w:hAnsi="Courier New" w:hint="default"/>
+      </w:rPr>
+    </w:lvl>
+    <w:lvl w:ilvl="5" w:tplc="04090005" w:tentative="1">
+      <w:start w:val="1"/>
+      <w:numFmt w:val="bullet"/>
+      <w:lvlText w:val=""/>
+      <w:lvlJc w:val="left"/>
+      <w:pPr>
+        <w:ind w:left="4320" w:hanging="360"/>
+      </w:pPr>
+      <w:rPr>
+        <w:rFonts w:ascii="Wingdings" w:hAnsi="Wingdings" w:hint="default"/>
+      </w:rPr>
+    </w:lvl>
+    <w:lvl w:ilvl="6" w:tplc="04090001" w:tentative="1">
+      <w:start w:val="1"/>
+      <w:numFmt w:val="bullet"/>
+      <w:lvlText w:val=""/>
+      <w:lvlJc w:val="left"/>
+      <w:pPr>
+        <w:ind w:left="5040" w:hanging="360"/>
+      </w:pPr>
+      <w:rPr>
+        <w:rFonts w:ascii="Symbol" w:hAnsi="Symbol" w:hint="default"/>
+      </w:rPr>
+    </w:lvl>
+    <w:lvl w:ilvl="7" w:tplc="04090003" w:tentative="1">
+      <w:start w:val="1"/>
+      <w:numFmt w:val="bullet"/>
+      <w:lvlText w:val="o"/>
+      <w:lvlJc w:val="left"/>
+      <w:pPr>
+        <w:ind w:left="5760" w:hanging="360"/>
+      </w:pPr>
+      <w:rPr>
+        <w:rFonts w:ascii="Courier New" w:hAnsi="Courier New" w:hint="default"/>
+      </w:rPr>
+    </w:lvl>
+    <w:lvl w:ilvl="8" w:tplc="04090005" w:tentative="1">
+      <w:start w:val="1"/>
+      <w:numFmt w:val="bullet"/>
+      <w:lvlText w:val=""/>
+      <w:lvlJc w:val="left"/>
+      <w:pPr>
+        <w:ind w:left="6480" w:hanging="360"/>
+      </w:pPr>
+      <w:rPr>
+        <w:rFonts w:ascii="Wingdings" w:hAnsi="Wingdings" w:hint="default"/>
+      </w:rPr>
+    </w:lvl>
+  </w:abstractNum>
+  <w:abstractNum w:abstractNumId="3">
     <w:nsid w:val="16E86566"/>
     <w:multiLevelType w:val="hybridMultilevel"/>
     <w:tmpl w:val="745A4168"/>
@@ -2364,11 +4379,365 @@
       </w:rPr>
     </w:lvl>
   </w:abstractNum>
+  <w:abstractNum w:abstractNumId="4">
+    <w:nsid w:val="230C4CB8"/>
+    <w:multiLevelType w:val="hybridMultilevel"/>
+    <w:tmpl w:val="F9B4F2CA"/>
+    <w:lvl w:ilvl="0" w:tplc="04090001">
+      <w:start w:val="1"/>
+      <w:numFmt w:val="bullet"/>
+      <w:lvlText w:val=""/>
+      <w:lvlJc w:val="left"/>
+      <w:pPr>
+        <w:ind w:left="720" w:hanging="360"/>
+      </w:pPr>
+      <w:rPr>
+        <w:rFonts w:ascii="Symbol" w:hAnsi="Symbol" w:hint="default"/>
+      </w:rPr>
+    </w:lvl>
+    <w:lvl w:ilvl="1" w:tplc="04090003" w:tentative="1">
+      <w:start w:val="1"/>
+      <w:numFmt w:val="bullet"/>
+      <w:lvlText w:val="o"/>
+      <w:lvlJc w:val="left"/>
+      <w:pPr>
+        <w:ind w:left="1440" w:hanging="360"/>
+      </w:pPr>
+      <w:rPr>
+        <w:rFonts w:ascii="Courier New" w:hAnsi="Courier New" w:hint="default"/>
+      </w:rPr>
+    </w:lvl>
+    <w:lvl w:ilvl="2" w:tplc="04090005" w:tentative="1">
+      <w:start w:val="1"/>
+      <w:numFmt w:val="bullet"/>
+      <w:lvlText w:val=""/>
+      <w:lvlJc w:val="left"/>
+      <w:pPr>
+        <w:ind w:left="2160" w:hanging="360"/>
+      </w:pPr>
+      <w:rPr>
+        <w:rFonts w:ascii="Wingdings" w:hAnsi="Wingdings" w:hint="default"/>
+      </w:rPr>
+    </w:lvl>
+    <w:lvl w:ilvl="3" w:tplc="04090001" w:tentative="1">
+      <w:start w:val="1"/>
+      <w:numFmt w:val="bullet"/>
+      <w:lvlText w:val=""/>
+      <w:lvlJc w:val="left"/>
+      <w:pPr>
+        <w:ind w:left="2880" w:hanging="360"/>
+      </w:pPr>
+      <w:rPr>
+        <w:rFonts w:ascii="Symbol" w:hAnsi="Symbol" w:hint="default"/>
+      </w:rPr>
+    </w:lvl>
+    <w:lvl w:ilvl="4" w:tplc="04090003" w:tentative="1">
+      <w:start w:val="1"/>
+      <w:numFmt w:val="bullet"/>
+      <w:lvlText w:val="o"/>
+      <w:lvlJc w:val="left"/>
+      <w:pPr>
+        <w:ind w:left="3600" w:hanging="360"/>
+      </w:pPr>
+      <w:rPr>
+        <w:rFonts w:ascii="Courier New" w:hAnsi="Courier New" w:hint="default"/>
+      </w:rPr>
+    </w:lvl>
+    <w:lvl w:ilvl="5" w:tplc="04090005" w:tentative="1">
+      <w:start w:val="1"/>
+      <w:numFmt w:val="bullet"/>
+      <w:lvlText w:val=""/>
+      <w:lvlJc w:val="left"/>
+      <w:pPr>
+        <w:ind w:left="4320" w:hanging="360"/>
+      </w:pPr>
+      <w:rPr>
+        <w:rFonts w:ascii="Wingdings" w:hAnsi="Wingdings" w:hint="default"/>
+      </w:rPr>
+    </w:lvl>
+    <w:lvl w:ilvl="6" w:tplc="04090001" w:tentative="1">
+      <w:start w:val="1"/>
+      <w:numFmt w:val="bullet"/>
+      <w:lvlText w:val=""/>
+      <w:lvlJc w:val="left"/>
+      <w:pPr>
+        <w:ind w:left="5040" w:hanging="360"/>
+      </w:pPr>
+      <w:rPr>
+        <w:rFonts w:ascii="Symbol" w:hAnsi="Symbol" w:hint="default"/>
+      </w:rPr>
+    </w:lvl>
+    <w:lvl w:ilvl="7" w:tplc="04090003" w:tentative="1">
+      <w:start w:val="1"/>
+      <w:numFmt w:val="bullet"/>
+      <w:lvlText w:val="o"/>
+      <w:lvlJc w:val="left"/>
+      <w:pPr>
+        <w:ind w:left="5760" w:hanging="360"/>
+      </w:pPr>
+      <w:rPr>
+        <w:rFonts w:ascii="Courier New" w:hAnsi="Courier New" w:hint="default"/>
+      </w:rPr>
+    </w:lvl>
+    <w:lvl w:ilvl="8" w:tplc="04090005" w:tentative="1">
+      <w:start w:val="1"/>
+      <w:numFmt w:val="bullet"/>
+      <w:lvlText w:val=""/>
+      <w:lvlJc w:val="left"/>
+      <w:pPr>
+        <w:ind w:left="6480" w:hanging="360"/>
+      </w:pPr>
+      <w:rPr>
+        <w:rFonts w:ascii="Wingdings" w:hAnsi="Wingdings" w:hint="default"/>
+      </w:rPr>
+    </w:lvl>
+  </w:abstractNum>
+  <w:abstractNum w:abstractNumId="5">
+    <w:nsid w:val="4A5E4E31"/>
+    <w:multiLevelType w:val="hybridMultilevel"/>
+    <w:tmpl w:val="D3620202"/>
+    <w:lvl w:ilvl="0" w:tplc="04090001">
+      <w:start w:val="1"/>
+      <w:numFmt w:val="bullet"/>
+      <w:lvlText w:val=""/>
+      <w:lvlJc w:val="left"/>
+      <w:pPr>
+        <w:ind w:left="720" w:hanging="360"/>
+      </w:pPr>
+      <w:rPr>
+        <w:rFonts w:ascii="Symbol" w:hAnsi="Symbol" w:hint="default"/>
+      </w:rPr>
+    </w:lvl>
+    <w:lvl w:ilvl="1" w:tplc="04090003" w:tentative="1">
+      <w:start w:val="1"/>
+      <w:numFmt w:val="bullet"/>
+      <w:lvlText w:val="o"/>
+      <w:lvlJc w:val="left"/>
+      <w:pPr>
+        <w:ind w:left="1440" w:hanging="360"/>
+      </w:pPr>
+      <w:rPr>
+        <w:rFonts w:ascii="Courier New" w:hAnsi="Courier New" w:hint="default"/>
+      </w:rPr>
+    </w:lvl>
+    <w:lvl w:ilvl="2" w:tplc="04090005" w:tentative="1">
+      <w:start w:val="1"/>
+      <w:numFmt w:val="bullet"/>
+      <w:lvlText w:val=""/>
+      <w:lvlJc w:val="left"/>
+      <w:pPr>
+        <w:ind w:left="2160" w:hanging="360"/>
+      </w:pPr>
+      <w:rPr>
+        <w:rFonts w:ascii="Wingdings" w:hAnsi="Wingdings" w:hint="default"/>
+      </w:rPr>
+    </w:lvl>
+    <w:lvl w:ilvl="3" w:tplc="04090001" w:tentative="1">
+      <w:start w:val="1"/>
+      <w:numFmt w:val="bullet"/>
+      <w:lvlText w:val=""/>
+      <w:lvlJc w:val="left"/>
+      <w:pPr>
+        <w:ind w:left="2880" w:hanging="360"/>
+      </w:pPr>
+      <w:rPr>
+        <w:rFonts w:ascii="Symbol" w:hAnsi="Symbol" w:hint="default"/>
+      </w:rPr>
+    </w:lvl>
+    <w:lvl w:ilvl="4" w:tplc="04090003" w:tentative="1">
+      <w:start w:val="1"/>
+      <w:numFmt w:val="bullet"/>
+      <w:lvlText w:val="o"/>
+      <w:lvlJc w:val="left"/>
+      <w:pPr>
+        <w:ind w:left="3600" w:hanging="360"/>
+      </w:pPr>
+      <w:rPr>
+        <w:rFonts w:ascii="Courier New" w:hAnsi="Courier New" w:hint="default"/>
+      </w:rPr>
+    </w:lvl>
+    <w:lvl w:ilvl="5" w:tplc="04090005" w:tentative="1">
+      <w:start w:val="1"/>
+      <w:numFmt w:val="bullet"/>
+      <w:lvlText w:val=""/>
+      <w:lvlJc w:val="left"/>
+      <w:pPr>
+        <w:ind w:left="4320" w:hanging="360"/>
+      </w:pPr>
+      <w:rPr>
+        <w:rFonts w:ascii="Wingdings" w:hAnsi="Wingdings" w:hint="default"/>
+      </w:rPr>
+    </w:lvl>
+    <w:lvl w:ilvl="6" w:tplc="04090001" w:tentative="1">
+      <w:start w:val="1"/>
+      <w:numFmt w:val="bullet"/>
+      <w:lvlText w:val=""/>
+      <w:lvlJc w:val="left"/>
+      <w:pPr>
+        <w:ind w:left="5040" w:hanging="360"/>
+      </w:pPr>
+      <w:rPr>
+        <w:rFonts w:ascii="Symbol" w:hAnsi="Symbol" w:hint="default"/>
+      </w:rPr>
+    </w:lvl>
+    <w:lvl w:ilvl="7" w:tplc="04090003" w:tentative="1">
+      <w:start w:val="1"/>
+      <w:numFmt w:val="bullet"/>
+      <w:lvlText w:val="o"/>
+      <w:lvlJc w:val="left"/>
+      <w:pPr>
+        <w:ind w:left="5760" w:hanging="360"/>
+      </w:pPr>
+      <w:rPr>
+        <w:rFonts w:ascii="Courier New" w:hAnsi="Courier New" w:hint="default"/>
+      </w:rPr>
+    </w:lvl>
+    <w:lvl w:ilvl="8" w:tplc="04090005" w:tentative="1">
+      <w:start w:val="1"/>
+      <w:numFmt w:val="bullet"/>
+      <w:lvlText w:val=""/>
+      <w:lvlJc w:val="left"/>
+      <w:pPr>
+        <w:ind w:left="6480" w:hanging="360"/>
+      </w:pPr>
+      <w:rPr>
+        <w:rFonts w:ascii="Wingdings" w:hAnsi="Wingdings" w:hint="default"/>
+      </w:rPr>
+    </w:lvl>
+  </w:abstractNum>
+  <w:abstractNum w:abstractNumId="6">
+    <w:nsid w:val="7D2B2CB3"/>
+    <w:multiLevelType w:val="hybridMultilevel"/>
+    <w:tmpl w:val="0554C060"/>
+    <w:lvl w:ilvl="0" w:tplc="04090001">
+      <w:start w:val="1"/>
+      <w:numFmt w:val="bullet"/>
+      <w:lvlText w:val=""/>
+      <w:lvlJc w:val="left"/>
+      <w:pPr>
+        <w:ind w:left="720" w:hanging="360"/>
+      </w:pPr>
+      <w:rPr>
+        <w:rFonts w:ascii="Symbol" w:hAnsi="Symbol" w:hint="default"/>
+      </w:rPr>
+    </w:lvl>
+    <w:lvl w:ilvl="1" w:tplc="04090003" w:tentative="1">
+      <w:start w:val="1"/>
+      <w:numFmt w:val="bullet"/>
+      <w:lvlText w:val="o"/>
+      <w:lvlJc w:val="left"/>
+      <w:pPr>
+        <w:ind w:left="1440" w:hanging="360"/>
+      </w:pPr>
+      <w:rPr>
+        <w:rFonts w:ascii="Courier New" w:hAnsi="Courier New" w:hint="default"/>
+      </w:rPr>
+    </w:lvl>
+    <w:lvl w:ilvl="2" w:tplc="04090005" w:tentative="1">
+      <w:start w:val="1"/>
+      <w:numFmt w:val="bullet"/>
+      <w:lvlText w:val=""/>
+      <w:lvlJc w:val="left"/>
+      <w:pPr>
+        <w:ind w:left="2160" w:hanging="360"/>
+      </w:pPr>
+      <w:rPr>
+        <w:rFonts w:ascii="Wingdings" w:hAnsi="Wingdings" w:hint="default"/>
+      </w:rPr>
+    </w:lvl>
+    <w:lvl w:ilvl="3" w:tplc="04090001" w:tentative="1">
+      <w:start w:val="1"/>
+      <w:numFmt w:val="bullet"/>
+      <w:lvlText w:val=""/>
+      <w:lvlJc w:val="left"/>
+      <w:pPr>
+        <w:ind w:left="2880" w:hanging="360"/>
+      </w:pPr>
+      <w:rPr>
+        <w:rFonts w:ascii="Symbol" w:hAnsi="Symbol" w:hint="default"/>
+      </w:rPr>
+    </w:lvl>
+    <w:lvl w:ilvl="4" w:tplc="04090003" w:tentative="1">
+      <w:start w:val="1"/>
+      <w:numFmt w:val="bullet"/>
+      <w:lvlText w:val="o"/>
+      <w:lvlJc w:val="left"/>
+      <w:pPr>
+        <w:ind w:left="3600" w:hanging="360"/>
+      </w:pPr>
+      <w:rPr>
+        <w:rFonts w:ascii="Courier New" w:hAnsi="Courier New" w:hint="default"/>
+      </w:rPr>
+    </w:lvl>
+    <w:lvl w:ilvl="5" w:tplc="04090005" w:tentative="1">
+      <w:start w:val="1"/>
+      <w:numFmt w:val="bullet"/>
+      <w:lvlText w:val=""/>
+      <w:lvlJc w:val="left"/>
+      <w:pPr>
+        <w:ind w:left="4320" w:hanging="360"/>
+      </w:pPr>
+      <w:rPr>
+        <w:rFonts w:ascii="Wingdings" w:hAnsi="Wingdings" w:hint="default"/>
+      </w:rPr>
+    </w:lvl>
+    <w:lvl w:ilvl="6" w:tplc="04090001" w:tentative="1">
+      <w:start w:val="1"/>
+      <w:numFmt w:val="bullet"/>
+      <w:lvlText w:val=""/>
+      <w:lvlJc w:val="left"/>
+      <w:pPr>
+        <w:ind w:left="5040" w:hanging="360"/>
+      </w:pPr>
+      <w:rPr>
+        <w:rFonts w:ascii="Symbol" w:hAnsi="Symbol" w:hint="default"/>
+      </w:rPr>
+    </w:lvl>
+    <w:lvl w:ilvl="7" w:tplc="04090003" w:tentative="1">
+      <w:start w:val="1"/>
+      <w:numFmt w:val="bullet"/>
+      <w:lvlText w:val="o"/>
+      <w:lvlJc w:val="left"/>
+      <w:pPr>
+        <w:ind w:left="5760" w:hanging="360"/>
+      </w:pPr>
+      <w:rPr>
+        <w:rFonts w:ascii="Courier New" w:hAnsi="Courier New" w:hint="default"/>
+      </w:rPr>
+    </w:lvl>
+    <w:lvl w:ilvl="8" w:tplc="04090005" w:tentative="1">
+      <w:start w:val="1"/>
+      <w:numFmt w:val="bullet"/>
+      <w:lvlText w:val=""/>
+      <w:lvlJc w:val="left"/>
+      <w:pPr>
+        <w:ind w:left="6480" w:hanging="360"/>
+      </w:pPr>
+      <w:rPr>
+        <w:rFonts w:ascii="Wingdings" w:hAnsi="Wingdings" w:hint="default"/>
+      </w:rPr>
+    </w:lvl>
+  </w:abstractNum>
   <w:num w:numId="1">
-    <w:abstractNumId w:val="1"/>
+    <w:abstractNumId w:val="3"/>
   </w:num>
   <w:num w:numId="2">
     <w:abstractNumId w:val="0"/>
+  </w:num>
+  <w:num w:numId="3">
+    <w:abstractNumId w:val="5"/>
+  </w:num>
+  <w:num w:numId="4">
+    <w:abstractNumId w:val="4"/>
+  </w:num>
+  <w:num w:numId="5">
+    <w:abstractNumId w:val="1"/>
+  </w:num>
+  <w:num w:numId="6">
+    <w:abstractNumId w:val="6"/>
+  </w:num>
+  <w:num w:numId="7">
+    <w:abstractNumId w:val="2"/>
   </w:num>
 </w:numbering>
 </file>
@@ -2578,6 +4947,22 @@
       <w:contextualSpacing/>
     </w:pPr>
   </w:style>
+  <w:style w:type="paragraph" w:styleId="NormalWeb">
+    <w:name w:val="Normal (Web)"/>
+    <w:basedOn w:val="Normal"/>
+    <w:uiPriority w:val="99"/>
+    <w:unhideWhenUsed/>
+    <w:rsid w:val="002A2DC7"/>
+    <w:pPr>
+      <w:spacing w:before="100" w:beforeAutospacing="1" w:after="100" w:afterAutospacing="1"/>
+    </w:pPr>
+    <w:rPr>
+      <w:rFonts w:ascii="Times" w:hAnsi="Times" w:cs="Times New Roman"/>
+      <w:sz w:val="20"/>
+      <w:szCs w:val="20"/>
+      <w:lang w:val="en-GB"/>
+    </w:rPr>
+  </w:style>
 </w:styles>
 </file>
 
@@ -2785,6 +5170,22 @@
       <w:ind w:left="720"/>
       <w:contextualSpacing/>
     </w:pPr>
+  </w:style>
+  <w:style w:type="paragraph" w:styleId="NormalWeb">
+    <w:name w:val="Normal (Web)"/>
+    <w:basedOn w:val="Normal"/>
+    <w:uiPriority w:val="99"/>
+    <w:unhideWhenUsed/>
+    <w:rsid w:val="002A2DC7"/>
+    <w:pPr>
+      <w:spacing w:before="100" w:beforeAutospacing="1" w:after="100" w:afterAutospacing="1"/>
+    </w:pPr>
+    <w:rPr>
+      <w:rFonts w:ascii="Times" w:hAnsi="Times" w:cs="Times New Roman"/>
+      <w:sz w:val="20"/>
+      <w:szCs w:val="20"/>
+      <w:lang w:val="en-GB"/>
+    </w:rPr>
   </w:style>
 </w:styles>
 </file>
@@ -3114,7 +5515,7 @@
 </file>
 
 <file path=customXml/itemProps1.xml><?xml version="1.0" encoding="utf-8"?>
-<ds:datastoreItem xmlns:ds="http://schemas.openxmlformats.org/officeDocument/2006/customXml" ds:itemID="{E0D05CAE-1586-B84E-8905-A621F20C5352}">
+<ds:datastoreItem xmlns:ds="http://schemas.openxmlformats.org/officeDocument/2006/customXml" ds:itemID="{32DDC712-ACF1-E349-B586-558A31B286C3}">
   <ds:schemaRefs>
     <ds:schemaRef ds:uri="http://schemas.openxmlformats.org/officeDocument/2006/bibliography"/>
   </ds:schemaRefs>

</xml_diff>